<commit_message>
Updated comments in tests Updated README and Documentation
</commit_message>
<xml_diff>
--- a/documentation/Blockchain-Analyse.docx
+++ b/documentation/Blockchain-Analyse.docx
@@ -19,27 +19,7 @@
           <w:szCs w:val="40"/>
           <w:u w:val="single"/>
         </w:rPr>
-        <w:t xml:space="preserve">Analyse verschiedener </w:t>
-      </w:r>
-      <w:proofErr w:type="spellStart"/>
-      <w:r>
-        <w:rPr>
-          <w:rFonts w:ascii="Arial Black" w:hAnsi="Arial Black"/>
-          <w:sz w:val="40"/>
-          <w:szCs w:val="40"/>
-          <w:u w:val="single"/>
-        </w:rPr>
-        <w:t>Blockchain</w:t>
-      </w:r>
-      <w:proofErr w:type="spellEnd"/>
-      <w:r>
-        <w:rPr>
-          <w:rFonts w:ascii="Arial Black" w:hAnsi="Arial Black"/>
-          <w:sz w:val="40"/>
-          <w:szCs w:val="40"/>
-          <w:u w:val="single"/>
-        </w:rPr>
-        <w:t>-Frameworks und Implementierungen</w:t>
+        <w:t>Analyse verschiedener Blockchain-Frameworks und Implementierungen</w:t>
       </w:r>
     </w:p>
     <w:p>
@@ -57,60 +37,24 @@
           <w:sz w:val="32"/>
           <w:szCs w:val="32"/>
         </w:rPr>
-        <w:t xml:space="preserve">Daniel </w:t>
-      </w:r>
-      <w:proofErr w:type="spellStart"/>
-      <w:r>
+        <w:t xml:space="preserve">Daniel Kucko, Johannes Schwickerath, Sebastian Sidortschuck </w:t>
+      </w:r>
+    </w:p>
+    <w:p>
+      <w:pPr>
+        <w:jc w:val="center"/>
         <w:rPr>
           <w:rFonts w:ascii="Arial" w:hAnsi="Arial" w:cs="Arial"/>
           <w:sz w:val="32"/>
           <w:szCs w:val="32"/>
         </w:rPr>
-        <w:t>Kucko</w:t>
-      </w:r>
-      <w:proofErr w:type="spellEnd"/>
+      </w:pPr>
       <w:r>
         <w:rPr>
           <w:rFonts w:ascii="Arial" w:hAnsi="Arial" w:cs="Arial"/>
           <w:sz w:val="32"/>
           <w:szCs w:val="32"/>
         </w:rPr>
-        <w:t xml:space="preserve">, Johannes </w:t>
-      </w:r>
-      <w:proofErr w:type="spellStart"/>
-      <w:r>
-        <w:rPr>
-          <w:rFonts w:ascii="Arial" w:hAnsi="Arial" w:cs="Arial"/>
-          <w:sz w:val="32"/>
-          <w:szCs w:val="32"/>
-        </w:rPr>
-        <w:t>Schwickerath</w:t>
-      </w:r>
-      <w:proofErr w:type="spellEnd"/>
-      <w:r>
-        <w:rPr>
-          <w:rFonts w:ascii="Arial" w:hAnsi="Arial" w:cs="Arial"/>
-          <w:sz w:val="32"/>
-          <w:szCs w:val="32"/>
-        </w:rPr>
-        <w:t xml:space="preserve">, Sebastian Sidortschuck </w:t>
-      </w:r>
-    </w:p>
-    <w:p>
-      <w:pPr>
-        <w:jc w:val="center"/>
-        <w:rPr>
-          <w:rFonts w:ascii="Arial" w:hAnsi="Arial" w:cs="Arial"/>
-          <w:sz w:val="32"/>
-          <w:szCs w:val="32"/>
-        </w:rPr>
-      </w:pPr>
-      <w:r>
-        <w:rPr>
-          <w:rFonts w:ascii="Arial" w:hAnsi="Arial" w:cs="Arial"/>
-          <w:sz w:val="32"/>
-          <w:szCs w:val="32"/>
-        </w:rPr>
         <w:t>-</w:t>
       </w:r>
     </w:p>
@@ -129,79 +73,7 @@
           <w:sz w:val="24"/>
           <w:szCs w:val="24"/>
         </w:rPr>
-        <w:t xml:space="preserve">Im Rahmen des Projektstudiums bezüglich der aktuellen </w:t>
-      </w:r>
-      <w:proofErr w:type="spellStart"/>
-      <w:r>
-        <w:rPr>
-          <w:rFonts w:ascii="Arial" w:hAnsi="Arial" w:cs="Arial"/>
-          <w:sz w:val="24"/>
-          <w:szCs w:val="24"/>
-        </w:rPr>
-        <w:t>Blockchain</w:t>
-      </w:r>
-      <w:proofErr w:type="spellEnd"/>
-      <w:r>
-        <w:rPr>
-          <w:rFonts w:ascii="Arial" w:hAnsi="Arial" w:cs="Arial"/>
-          <w:sz w:val="24"/>
-          <w:szCs w:val="24"/>
-        </w:rPr>
-        <w:t xml:space="preserve">-Technologie unter der Betreuung von Prof. </w:t>
-      </w:r>
-      <w:proofErr w:type="spellStart"/>
-      <w:r>
-        <w:rPr>
-          <w:rFonts w:ascii="Arial" w:hAnsi="Arial" w:cs="Arial"/>
-          <w:sz w:val="24"/>
-          <w:szCs w:val="24"/>
-        </w:rPr>
-        <w:t>Skornia</w:t>
-      </w:r>
-      <w:proofErr w:type="spellEnd"/>
-      <w:r>
-        <w:rPr>
-          <w:rFonts w:ascii="Arial" w:hAnsi="Arial" w:cs="Arial"/>
-          <w:sz w:val="24"/>
-          <w:szCs w:val="24"/>
-        </w:rPr>
-        <w:t xml:space="preserve"> wurden neben dem Bau einer eigenen </w:t>
-      </w:r>
-      <w:proofErr w:type="spellStart"/>
-      <w:r>
-        <w:rPr>
-          <w:rFonts w:ascii="Arial" w:hAnsi="Arial" w:cs="Arial"/>
-          <w:sz w:val="24"/>
-          <w:szCs w:val="24"/>
-        </w:rPr>
-        <w:t>Blockchain</w:t>
-      </w:r>
-      <w:proofErr w:type="spellEnd"/>
-      <w:r>
-        <w:rPr>
-          <w:rFonts w:ascii="Arial" w:hAnsi="Arial" w:cs="Arial"/>
-          <w:sz w:val="24"/>
-          <w:szCs w:val="24"/>
-        </w:rPr>
-        <w:t xml:space="preserve"> auch verschiedene Frameworks und Implementierungen von </w:t>
-      </w:r>
-      <w:proofErr w:type="spellStart"/>
-      <w:r>
-        <w:rPr>
-          <w:rFonts w:ascii="Arial" w:hAnsi="Arial" w:cs="Arial"/>
-          <w:sz w:val="24"/>
-          <w:szCs w:val="24"/>
-        </w:rPr>
-        <w:t>Blockchains</w:t>
-      </w:r>
-      <w:proofErr w:type="spellEnd"/>
-      <w:r>
-        <w:rPr>
-          <w:rFonts w:ascii="Arial" w:hAnsi="Arial" w:cs="Arial"/>
-          <w:sz w:val="24"/>
-          <w:szCs w:val="24"/>
-        </w:rPr>
-        <w:t xml:space="preserve"> auf diverse Faktoren untersucht. </w:t>
+        <w:t xml:space="preserve">Im Rahmen des Projektstudiums bezüglich der aktuellen Blockchain-Technologie unter der Betreuung von Prof. Skornia wurden neben dem Bau einer eigenen Blockchain auch verschiedene Frameworks und Implementierungen von Blockchains auf diverse Faktoren untersucht. </w:t>
       </w:r>
     </w:p>
     <w:p>
@@ -246,7 +118,6 @@
           <w:szCs w:val="24"/>
         </w:rPr>
       </w:pPr>
-      <w:proofErr w:type="spellStart"/>
       <w:r>
         <w:rPr>
           <w:rFonts w:ascii="Arial" w:hAnsi="Arial" w:cs="Arial"/>
@@ -255,7 +126,6 @@
         </w:rPr>
         <w:t>BigchainDB</w:t>
       </w:r>
-      <w:proofErr w:type="spellEnd"/>
     </w:p>
     <w:p>
       <w:pPr>
@@ -271,7 +141,6 @@
           <w:szCs w:val="24"/>
         </w:rPr>
       </w:pPr>
-      <w:proofErr w:type="spellStart"/>
       <w:r>
         <w:rPr>
           <w:rFonts w:ascii="Arial" w:hAnsi="Arial" w:cs="Arial"/>
@@ -280,7 +149,6 @@
         </w:rPr>
         <w:t>BitCoin</w:t>
       </w:r>
-      <w:proofErr w:type="spellEnd"/>
     </w:p>
     <w:p>
       <w:pPr>
@@ -296,7 +164,6 @@
           <w:szCs w:val="24"/>
         </w:rPr>
       </w:pPr>
-      <w:proofErr w:type="spellStart"/>
       <w:r>
         <w:rPr>
           <w:rFonts w:ascii="Arial" w:hAnsi="Arial" w:cs="Arial"/>
@@ -305,7 +172,6 @@
         </w:rPr>
         <w:t>Ethereum</w:t>
       </w:r>
-      <w:proofErr w:type="spellEnd"/>
     </w:p>
     <w:p>
       <w:pPr>
@@ -321,7 +187,6 @@
           <w:szCs w:val="24"/>
         </w:rPr>
       </w:pPr>
-      <w:proofErr w:type="spellStart"/>
       <w:r>
         <w:rPr>
           <w:rFonts w:ascii="Arial" w:hAnsi="Arial" w:cs="Arial"/>
@@ -330,25 +195,14 @@
         </w:rPr>
         <w:t>Hyperledger</w:t>
       </w:r>
-      <w:proofErr w:type="spellEnd"/>
-      <w:r>
-        <w:rPr>
-          <w:rFonts w:ascii="Arial" w:hAnsi="Arial" w:cs="Arial"/>
-          <w:sz w:val="24"/>
-          <w:szCs w:val="24"/>
-        </w:rPr>
-        <w:t xml:space="preserve"> </w:t>
-      </w:r>
-      <w:proofErr w:type="spellStart"/>
-      <w:r>
-        <w:rPr>
-          <w:rFonts w:ascii="Arial" w:hAnsi="Arial" w:cs="Arial"/>
-          <w:sz w:val="24"/>
-          <w:szCs w:val="24"/>
-        </w:rPr>
-        <w:t>Sawtooth</w:t>
-      </w:r>
-      <w:proofErr w:type="spellEnd"/>
+      <w:r>
+        <w:rPr>
+          <w:rFonts w:ascii="Arial" w:hAnsi="Arial" w:cs="Arial"/>
+          <w:sz w:val="24"/>
+          <w:szCs w:val="24"/>
+        </w:rPr>
+        <w:t xml:space="preserve"> Sawtooth</w:t>
+      </w:r>
     </w:p>
     <w:p>
       <w:pPr>
@@ -364,34 +218,14 @@
           <w:szCs w:val="24"/>
         </w:rPr>
       </w:pPr>
-      <w:proofErr w:type="spellStart"/>
-      <w:r>
-        <w:rPr>
-          <w:rFonts w:ascii="Arial" w:hAnsi="Arial" w:cs="Arial"/>
-          <w:sz w:val="24"/>
-          <w:szCs w:val="24"/>
-        </w:rPr>
-        <w:t>Hyperledger</w:t>
-      </w:r>
-      <w:proofErr w:type="spellEnd"/>
-      <w:r>
-        <w:rPr>
-          <w:rFonts w:ascii="Arial" w:hAnsi="Arial" w:cs="Arial"/>
-          <w:sz w:val="24"/>
-          <w:szCs w:val="24"/>
-        </w:rPr>
-        <w:t xml:space="preserve"> </w:t>
-      </w:r>
-      <w:proofErr w:type="spellStart"/>
-      <w:r>
-        <w:rPr>
-          <w:rFonts w:ascii="Arial" w:hAnsi="Arial" w:cs="Arial"/>
-          <w:sz w:val="24"/>
-          <w:szCs w:val="24"/>
-        </w:rPr>
-        <w:t>Fabric</w:t>
-      </w:r>
-      <w:proofErr w:type="spellEnd"/>
+      <w:r>
+        <w:rPr>
+          <w:rFonts w:ascii="Arial" w:hAnsi="Arial" w:cs="Arial"/>
+          <w:sz w:val="24"/>
+          <w:szCs w:val="24"/>
+        </w:rPr>
+        <w:t>Hyperledger Fabric</w:t>
+      </w:r>
     </w:p>
     <w:p>
       <w:pPr>
@@ -407,7 +241,6 @@
           <w:szCs w:val="24"/>
         </w:rPr>
       </w:pPr>
-      <w:proofErr w:type="spellStart"/>
       <w:r>
         <w:rPr>
           <w:rFonts w:ascii="Arial" w:hAnsi="Arial" w:cs="Arial"/>
@@ -416,7 +249,6 @@
         </w:rPr>
         <w:t>NameCoin</w:t>
       </w:r>
-      <w:proofErr w:type="spellEnd"/>
     </w:p>
     <w:p>
       <w:pPr>
@@ -432,7 +264,6 @@
           <w:szCs w:val="24"/>
         </w:rPr>
       </w:pPr>
-      <w:proofErr w:type="spellStart"/>
       <w:r>
         <w:rPr>
           <w:rFonts w:ascii="Arial" w:hAnsi="Arial" w:cs="Arial"/>
@@ -441,7 +272,6 @@
         </w:rPr>
         <w:t>ScoreX</w:t>
       </w:r>
-      <w:proofErr w:type="spellEnd"/>
     </w:p>
     <w:p>
       <w:pPr>
@@ -472,7 +302,6 @@
         </w:rPr>
       </w:pPr>
       <w:hyperlink r:id="rId8" w:history="1">
-        <w:proofErr w:type="spellStart"/>
         <w:r>
           <w:rPr>
             <w:rStyle w:val="Hyperlink"/>
@@ -482,7 +311,6 @@
           </w:rPr>
           <w:t>BigchainDB</w:t>
         </w:r>
-        <w:proofErr w:type="spellEnd"/>
       </w:hyperlink>
     </w:p>
     <w:p>
@@ -500,123 +328,15 @@
           <w:sz w:val="24"/>
           <w:szCs w:val="24"/>
         </w:rPr>
-        <w:t xml:space="preserve">Bei </w:t>
-      </w:r>
-      <w:proofErr w:type="spellStart"/>
-      <w:r>
-        <w:rPr>
-          <w:rFonts w:ascii="Arial" w:hAnsi="Arial" w:cs="Arial"/>
-          <w:sz w:val="24"/>
-          <w:szCs w:val="24"/>
-        </w:rPr>
-        <w:t>BigchainDB</w:t>
-      </w:r>
-      <w:proofErr w:type="spellEnd"/>
-      <w:r>
-        <w:rPr>
-          <w:rFonts w:ascii="Arial" w:hAnsi="Arial" w:cs="Arial"/>
-          <w:sz w:val="24"/>
-          <w:szCs w:val="24"/>
-        </w:rPr>
-        <w:t xml:space="preserve"> handelt es sich um eine sogenannte </w:t>
-      </w:r>
-      <w:proofErr w:type="spellStart"/>
-      <w:r>
-        <w:rPr>
-          <w:rFonts w:ascii="Arial" w:hAnsi="Arial" w:cs="Arial"/>
-          <w:sz w:val="24"/>
-          <w:szCs w:val="24"/>
-        </w:rPr>
-        <w:t>Blockchain</w:t>
-      </w:r>
-      <w:proofErr w:type="spellEnd"/>
-      <w:r>
-        <w:rPr>
-          <w:rFonts w:ascii="Arial" w:hAnsi="Arial" w:cs="Arial"/>
-          <w:sz w:val="24"/>
-          <w:szCs w:val="24"/>
-        </w:rPr>
-        <w:t xml:space="preserve">-Datenbank. Das bedeutet es ist eine „Big Data“ Datenbank, mit typischen </w:t>
-      </w:r>
-      <w:proofErr w:type="spellStart"/>
-      <w:r>
-        <w:rPr>
-          <w:rFonts w:ascii="Arial" w:hAnsi="Arial" w:cs="Arial"/>
-          <w:sz w:val="24"/>
-          <w:szCs w:val="24"/>
-        </w:rPr>
-        <w:t>Blockchain</w:t>
-      </w:r>
-      <w:proofErr w:type="spellEnd"/>
-      <w:r>
-        <w:rPr>
-          <w:rFonts w:ascii="Arial" w:hAnsi="Arial" w:cs="Arial"/>
-          <w:sz w:val="24"/>
-          <w:szCs w:val="24"/>
-        </w:rPr>
-        <w:t xml:space="preserve">-Features, wie Dezentralisierung und Unveränderbarkeit der Daten kombiniert. </w:t>
-      </w:r>
-      <w:r>
-        <w:rPr>
-          <w:rFonts w:ascii="Arial" w:hAnsi="Arial" w:cs="Arial"/>
-          <w:sz w:val="24"/>
-          <w:szCs w:val="24"/>
-        </w:rPr>
-        <w:t xml:space="preserve">Während </w:t>
-      </w:r>
-      <w:proofErr w:type="spellStart"/>
-      <w:r>
-        <w:rPr>
-          <w:rFonts w:ascii="Arial" w:hAnsi="Arial" w:cs="Arial"/>
-          <w:sz w:val="24"/>
-          <w:szCs w:val="24"/>
-        </w:rPr>
-        <w:t>Blockchains</w:t>
-      </w:r>
-      <w:proofErr w:type="spellEnd"/>
-      <w:r>
-        <w:rPr>
-          <w:rFonts w:ascii="Arial" w:hAnsi="Arial" w:cs="Arial"/>
-          <w:sz w:val="24"/>
-          <w:szCs w:val="24"/>
-        </w:rPr>
-        <w:t xml:space="preserve"> üblicherweise eher wie Logfiles funktionieren und „nur“ Transaktionen zwischen Adressen speichern, bietet </w:t>
-      </w:r>
-      <w:proofErr w:type="spellStart"/>
-      <w:r>
-        <w:rPr>
-          <w:rFonts w:ascii="Arial" w:hAnsi="Arial" w:cs="Arial"/>
-          <w:sz w:val="24"/>
-          <w:szCs w:val="24"/>
-        </w:rPr>
-        <w:t>BigchainDB</w:t>
-      </w:r>
-      <w:proofErr w:type="spellEnd"/>
-      <w:r>
-        <w:rPr>
-          <w:rFonts w:ascii="Arial" w:hAnsi="Arial" w:cs="Arial"/>
-          <w:sz w:val="24"/>
-          <w:szCs w:val="24"/>
-        </w:rPr>
-        <w:t xml:space="preserve"> die Möglichkeiten einer voll funktionalen Datenbank durch die Integration von </w:t>
-      </w:r>
-      <w:proofErr w:type="spellStart"/>
-      <w:r>
-        <w:rPr>
-          <w:rFonts w:ascii="Arial" w:hAnsi="Arial" w:cs="Arial"/>
-          <w:sz w:val="24"/>
-          <w:szCs w:val="24"/>
-        </w:rPr>
-        <w:t>NoSQL</w:t>
-      </w:r>
-      <w:proofErr w:type="spellEnd"/>
-      <w:r>
-        <w:rPr>
-          <w:rFonts w:ascii="Arial" w:hAnsi="Arial" w:cs="Arial"/>
-          <w:sz w:val="24"/>
-          <w:szCs w:val="24"/>
-        </w:rPr>
-        <w:t xml:space="preserve"> Datenbanken wie MongoDB. </w:t>
+        <w:t xml:space="preserve">Bei BigchainDB handelt es sich um eine sogenannte Blockchain-Datenbank. Das bedeutet es ist eine „Big Data“ Datenbank, mit typischen Blockchain-Features, wie Dezentralisierung und Unveränderbarkeit der Daten kombiniert. </w:t>
+      </w:r>
+      <w:r>
+        <w:rPr>
+          <w:rFonts w:ascii="Arial" w:hAnsi="Arial" w:cs="Arial"/>
+          <w:sz w:val="24"/>
+          <w:szCs w:val="24"/>
+        </w:rPr>
+        <w:t xml:space="preserve">Während Blockchains üblicherweise eher wie Logfiles funktionieren und „nur“ Transaktionen zwischen Adressen speichern, bietet BigchainDB die Möglichkeiten einer voll funktionalen Datenbank durch die Integration von NoSQL Datenbanken wie MongoDB. </w:t>
       </w:r>
       <w:r>
         <w:rPr>
@@ -740,25 +460,7 @@
           <w:sz w:val="24"/>
           <w:szCs w:val="24"/>
         </w:rPr>
-        <w:t xml:space="preserve">Bietet keine Unterstützung für Smart </w:t>
-      </w:r>
-      <w:proofErr w:type="spellStart"/>
-      <w:r>
-        <w:rPr>
-          <w:rFonts w:ascii="Arial" w:hAnsi="Arial" w:cs="Arial"/>
-          <w:sz w:val="24"/>
-          <w:szCs w:val="24"/>
-        </w:rPr>
-        <w:t>Contracts</w:t>
-      </w:r>
-      <w:proofErr w:type="spellEnd"/>
-      <w:r>
-        <w:rPr>
-          <w:rFonts w:ascii="Arial" w:hAnsi="Arial" w:cs="Arial"/>
-          <w:sz w:val="24"/>
-          <w:szCs w:val="24"/>
-        </w:rPr>
-        <w:t>.</w:t>
+        <w:t>Bietet keine Unterstützung für Smart Contracts.</w:t>
       </w:r>
     </w:p>
     <w:p>
@@ -781,25 +483,7 @@
           <w:sz w:val="24"/>
           <w:szCs w:val="24"/>
         </w:rPr>
-        <w:t xml:space="preserve">Da die </w:t>
-      </w:r>
-      <w:proofErr w:type="spellStart"/>
-      <w:r>
-        <w:rPr>
-          <w:rFonts w:ascii="Arial" w:hAnsi="Arial" w:cs="Arial"/>
-          <w:sz w:val="24"/>
-          <w:szCs w:val="24"/>
-        </w:rPr>
-        <w:t>Blockchain</w:t>
-      </w:r>
-      <w:proofErr w:type="spellEnd"/>
-      <w:r>
-        <w:rPr>
-          <w:rFonts w:ascii="Arial" w:hAnsi="Arial" w:cs="Arial"/>
-          <w:sz w:val="24"/>
-          <w:szCs w:val="24"/>
-        </w:rPr>
-        <w:t xml:space="preserve"> öffentlich einsehbar ist, eignet sich die Datenbank nicht zum Speichern sensibler Daten</w:t>
+        <w:t>Da die Blockchain öffentlich einsehbar ist, eignet sich die Datenbank nicht zum Speichern sensibler Daten</w:t>
       </w:r>
     </w:p>
     <w:p>
@@ -835,59 +519,13 @@
           <w:szCs w:val="24"/>
         </w:rPr>
       </w:pPr>
-      <w:proofErr w:type="spellStart"/>
-      <w:r>
-        <w:rPr>
-          <w:rFonts w:ascii="Arial" w:hAnsi="Arial" w:cs="Arial"/>
-          <w:sz w:val="24"/>
-          <w:szCs w:val="24"/>
-        </w:rPr>
-        <w:t>BigchainDB</w:t>
-      </w:r>
-      <w:proofErr w:type="spellEnd"/>
-      <w:r>
-        <w:rPr>
-          <w:rFonts w:ascii="Arial" w:hAnsi="Arial" w:cs="Arial"/>
-          <w:sz w:val="24"/>
-          <w:szCs w:val="24"/>
-        </w:rPr>
-        <w:t xml:space="preserve"> befindet sich derzeit noch in Entwicklung und wird nicht als „</w:t>
-      </w:r>
-      <w:proofErr w:type="spellStart"/>
-      <w:r>
-        <w:rPr>
-          <w:rFonts w:ascii="Arial" w:hAnsi="Arial" w:cs="Arial"/>
-          <w:sz w:val="24"/>
-          <w:szCs w:val="24"/>
-        </w:rPr>
-        <w:t>production</w:t>
-      </w:r>
-      <w:proofErr w:type="spellEnd"/>
-      <w:r>
-        <w:rPr>
-          <w:rFonts w:ascii="Arial" w:hAnsi="Arial" w:cs="Arial"/>
-          <w:sz w:val="24"/>
-          <w:szCs w:val="24"/>
-        </w:rPr>
-        <w:t xml:space="preserve"> </w:t>
-      </w:r>
-      <w:proofErr w:type="spellStart"/>
-      <w:r>
-        <w:rPr>
-          <w:rFonts w:ascii="Arial" w:hAnsi="Arial" w:cs="Arial"/>
-          <w:sz w:val="24"/>
-          <w:szCs w:val="24"/>
-        </w:rPr>
-        <w:t>ready</w:t>
-      </w:r>
-      <w:proofErr w:type="spellEnd"/>
-      <w:r>
-        <w:rPr>
-          <w:rFonts w:ascii="Arial" w:hAnsi="Arial" w:cs="Arial"/>
-          <w:sz w:val="24"/>
-          <w:szCs w:val="24"/>
-        </w:rPr>
-        <w:t xml:space="preserve">“ empfohlen. </w:t>
+      <w:r>
+        <w:rPr>
+          <w:rFonts w:ascii="Arial" w:hAnsi="Arial" w:cs="Arial"/>
+          <w:sz w:val="24"/>
+          <w:szCs w:val="24"/>
+        </w:rPr>
+        <w:t xml:space="preserve">BigchainDB befindet sich derzeit noch in Entwicklung und wird nicht als „production ready“ empfohlen. </w:t>
       </w:r>
     </w:p>
     <w:p>
@@ -904,23 +542,13 @@
           <w:szCs w:val="24"/>
         </w:rPr>
       </w:pPr>
-      <w:proofErr w:type="spellStart"/>
-      <w:r>
-        <w:rPr>
-          <w:rFonts w:ascii="Arial" w:hAnsi="Arial" w:cs="Arial"/>
-          <w:sz w:val="24"/>
-          <w:szCs w:val="24"/>
-        </w:rPr>
-        <w:t>BigchainDB</w:t>
-      </w:r>
-      <w:proofErr w:type="spellEnd"/>
-      <w:r>
-        <w:rPr>
-          <w:rFonts w:ascii="Arial" w:hAnsi="Arial" w:cs="Arial"/>
-          <w:sz w:val="24"/>
-          <w:szCs w:val="24"/>
-        </w:rPr>
-        <w:t xml:space="preserve"> bietet derzeit keine</w:t>
+      <w:r>
+        <w:rPr>
+          <w:rFonts w:ascii="Arial" w:hAnsi="Arial" w:cs="Arial"/>
+          <w:sz w:val="24"/>
+          <w:szCs w:val="24"/>
+        </w:rPr>
+        <w:t>BigchainDB bietet derzeit keine</w:t>
       </w:r>
       <w:r>
         <w:rPr>
@@ -948,7 +576,6 @@
           <w:szCs w:val="36"/>
         </w:rPr>
       </w:pPr>
-      <w:proofErr w:type="spellStart"/>
       <w:r>
         <w:rPr>
           <w:rFonts w:ascii="Arial" w:hAnsi="Arial" w:cs="Arial"/>
@@ -957,114 +584,31 @@
         </w:rPr>
         <w:t>BitCoin</w:t>
       </w:r>
-      <w:proofErr w:type="spellEnd"/>
-    </w:p>
-    <w:p>
-      <w:pPr>
-        <w:jc w:val="both"/>
-        <w:rPr>
-          <w:rFonts w:ascii="Arial" w:hAnsi="Arial" w:cs="Arial"/>
-          <w:sz w:val="24"/>
-          <w:szCs w:val="24"/>
-        </w:rPr>
-      </w:pPr>
-      <w:proofErr w:type="spellStart"/>
-      <w:r>
-        <w:rPr>
-          <w:rFonts w:ascii="Arial" w:hAnsi="Arial" w:cs="Arial"/>
-          <w:sz w:val="24"/>
-          <w:szCs w:val="24"/>
-        </w:rPr>
-        <w:t>BitCoin</w:t>
-      </w:r>
-      <w:proofErr w:type="spellEnd"/>
-      <w:r>
-        <w:rPr>
-          <w:rFonts w:ascii="Arial" w:hAnsi="Arial" w:cs="Arial"/>
-          <w:sz w:val="24"/>
-          <w:szCs w:val="24"/>
-        </w:rPr>
-        <w:t xml:space="preserve"> ist die erste und bekannteste Implementierung einer </w:t>
-      </w:r>
-      <w:proofErr w:type="spellStart"/>
-      <w:r>
-        <w:rPr>
-          <w:rFonts w:ascii="Arial" w:hAnsi="Arial" w:cs="Arial"/>
-          <w:sz w:val="24"/>
-          <w:szCs w:val="24"/>
-        </w:rPr>
-        <w:t>Blockchain</w:t>
-      </w:r>
-      <w:proofErr w:type="spellEnd"/>
-      <w:r>
-        <w:rPr>
-          <w:rFonts w:ascii="Arial" w:hAnsi="Arial" w:cs="Arial"/>
-          <w:sz w:val="24"/>
-          <w:szCs w:val="24"/>
-        </w:rPr>
-        <w:t xml:space="preserve">. Durch den extremen Erfolg ihrer Kryptowährung, löste </w:t>
-      </w:r>
-      <w:proofErr w:type="spellStart"/>
-      <w:r>
-        <w:rPr>
-          <w:rFonts w:ascii="Arial" w:hAnsi="Arial" w:cs="Arial"/>
-          <w:sz w:val="24"/>
-          <w:szCs w:val="24"/>
-        </w:rPr>
-        <w:t>BitCoin</w:t>
-      </w:r>
-      <w:proofErr w:type="spellEnd"/>
-      <w:r>
-        <w:rPr>
-          <w:rFonts w:ascii="Arial" w:hAnsi="Arial" w:cs="Arial"/>
-          <w:sz w:val="24"/>
-          <w:szCs w:val="24"/>
-        </w:rPr>
-        <w:t xml:space="preserve"> eine ganze Welle von neuen </w:t>
-      </w:r>
-      <w:proofErr w:type="spellStart"/>
-      <w:r>
-        <w:rPr>
-          <w:rFonts w:ascii="Arial" w:hAnsi="Arial" w:cs="Arial"/>
-          <w:sz w:val="24"/>
-          <w:szCs w:val="24"/>
-        </w:rPr>
-        <w:t>Blockchains</w:t>
-      </w:r>
-      <w:proofErr w:type="spellEnd"/>
-      <w:r>
-        <w:rPr>
-          <w:rFonts w:ascii="Arial" w:hAnsi="Arial" w:cs="Arial"/>
-          <w:sz w:val="24"/>
-          <w:szCs w:val="24"/>
-        </w:rPr>
-        <w:t xml:space="preserve"> und Kryptowährungen aus. </w:t>
-      </w:r>
-      <w:r>
-        <w:rPr>
-          <w:rFonts w:ascii="Arial" w:hAnsi="Arial" w:cs="Arial"/>
-          <w:sz w:val="24"/>
-          <w:szCs w:val="24"/>
-        </w:rPr>
-        <w:t>Durch verschiedene Updates, die zu sogenannten Hard Forks in der Chain führten entstanden auch mehrere „</w:t>
-      </w:r>
-      <w:proofErr w:type="spellStart"/>
-      <w:r>
-        <w:rPr>
-          <w:rFonts w:ascii="Arial" w:hAnsi="Arial" w:cs="Arial"/>
-          <w:sz w:val="24"/>
-          <w:szCs w:val="24"/>
-        </w:rPr>
-        <w:t>Altcoins</w:t>
-      </w:r>
-      <w:proofErr w:type="spellEnd"/>
-      <w:r>
-        <w:rPr>
-          <w:rFonts w:ascii="Arial" w:hAnsi="Arial" w:cs="Arial"/>
-          <w:sz w:val="24"/>
-          <w:szCs w:val="24"/>
-        </w:rPr>
-        <w:t>“, also alternative Währungen, die auf der gleichen Technologie beruhen, die bekannteste</w:t>
+    </w:p>
+    <w:p>
+      <w:pPr>
+        <w:jc w:val="both"/>
+        <w:rPr>
+          <w:rFonts w:ascii="Arial" w:hAnsi="Arial" w:cs="Arial"/>
+          <w:sz w:val="24"/>
+          <w:szCs w:val="24"/>
+        </w:rPr>
+      </w:pPr>
+      <w:r>
+        <w:rPr>
+          <w:rFonts w:ascii="Arial" w:hAnsi="Arial" w:cs="Arial"/>
+          <w:sz w:val="24"/>
+          <w:szCs w:val="24"/>
+        </w:rPr>
+        <w:t xml:space="preserve">BitCoin ist die erste und bekannteste Implementierung einer Blockchain. Durch den extremen Erfolg ihrer Kryptowährung, löste BitCoin eine ganze Welle von neuen Blockchains und Kryptowährungen aus. </w:t>
+      </w:r>
+      <w:r>
+        <w:rPr>
+          <w:rFonts w:ascii="Arial" w:hAnsi="Arial" w:cs="Arial"/>
+          <w:sz w:val="24"/>
+          <w:szCs w:val="24"/>
+        </w:rPr>
+        <w:t>Durch verschiedene Updates, die zu sogenannten Hard Forks in der Chain führten entstanden auch mehrere „Altcoins“, also alternative Währungen, die auf der gleichen Technologie beruhen, die bekannteste</w:t>
       </w:r>
       <w:r>
         <w:rPr>
@@ -1088,175 +632,39 @@
           <w:sz w:val="24"/>
           <w:szCs w:val="24"/>
         </w:rPr>
-        <w:t xml:space="preserve"> </w:t>
-      </w:r>
-      <w:proofErr w:type="spellStart"/>
-      <w:r>
-        <w:rPr>
-          <w:rFonts w:ascii="Arial" w:hAnsi="Arial" w:cs="Arial"/>
-          <w:sz w:val="24"/>
-          <w:szCs w:val="24"/>
-        </w:rPr>
-        <w:t>Litecoin</w:t>
-      </w:r>
-      <w:proofErr w:type="spellEnd"/>
-      <w:r>
-        <w:rPr>
-          <w:rFonts w:ascii="Arial" w:hAnsi="Arial" w:cs="Arial"/>
-          <w:sz w:val="24"/>
-          <w:szCs w:val="24"/>
-        </w:rPr>
-        <w:t xml:space="preserve"> und</w:t>
-      </w:r>
-      <w:r>
-        <w:rPr>
-          <w:rFonts w:ascii="Arial" w:hAnsi="Arial" w:cs="Arial"/>
-          <w:sz w:val="24"/>
-          <w:szCs w:val="24"/>
-        </w:rPr>
-        <w:t xml:space="preserve"> </w:t>
-      </w:r>
-      <w:proofErr w:type="spellStart"/>
-      <w:r>
-        <w:rPr>
-          <w:rFonts w:ascii="Arial" w:hAnsi="Arial" w:cs="Arial"/>
-          <w:sz w:val="24"/>
-          <w:szCs w:val="24"/>
-        </w:rPr>
-        <w:t>NameCoin</w:t>
-      </w:r>
-      <w:proofErr w:type="spellEnd"/>
-      <w:r>
-        <w:rPr>
-          <w:rFonts w:ascii="Arial" w:hAnsi="Arial" w:cs="Arial"/>
-          <w:sz w:val="24"/>
-          <w:szCs w:val="24"/>
-        </w:rPr>
-        <w:t xml:space="preserve">. </w:t>
-      </w:r>
-      <w:proofErr w:type="spellStart"/>
-      <w:r>
-        <w:rPr>
-          <w:rFonts w:ascii="Arial" w:hAnsi="Arial" w:cs="Arial"/>
-          <w:sz w:val="24"/>
-          <w:szCs w:val="24"/>
-        </w:rPr>
-        <w:t>BitCoin</w:t>
-      </w:r>
-      <w:proofErr w:type="spellEnd"/>
-      <w:r>
-        <w:rPr>
-          <w:rFonts w:ascii="Arial" w:hAnsi="Arial" w:cs="Arial"/>
-          <w:sz w:val="24"/>
-          <w:szCs w:val="24"/>
-        </w:rPr>
-        <w:t xml:space="preserve"> setzt bekanntermaßen auf einen Proof-</w:t>
-      </w:r>
-      <w:proofErr w:type="spellStart"/>
-      <w:r>
-        <w:rPr>
-          <w:rFonts w:ascii="Arial" w:hAnsi="Arial" w:cs="Arial"/>
-          <w:sz w:val="24"/>
-          <w:szCs w:val="24"/>
-        </w:rPr>
-        <w:t>of</w:t>
-      </w:r>
-      <w:proofErr w:type="spellEnd"/>
-      <w:r>
-        <w:rPr>
-          <w:rFonts w:ascii="Arial" w:hAnsi="Arial" w:cs="Arial"/>
-          <w:sz w:val="24"/>
-          <w:szCs w:val="24"/>
-        </w:rPr>
-        <w:t xml:space="preserve">-Work Algorithmus, um neue Blöcke zu validieren und zu </w:t>
-      </w:r>
-      <w:proofErr w:type="spellStart"/>
-      <w:r>
-        <w:rPr>
-          <w:rFonts w:ascii="Arial" w:hAnsi="Arial" w:cs="Arial"/>
-          <w:sz w:val="24"/>
-          <w:szCs w:val="24"/>
-        </w:rPr>
-        <w:t>minen</w:t>
-      </w:r>
-      <w:proofErr w:type="spellEnd"/>
-      <w:r>
-        <w:rPr>
-          <w:rFonts w:ascii="Arial" w:hAnsi="Arial" w:cs="Arial"/>
-          <w:sz w:val="24"/>
-          <w:szCs w:val="24"/>
-        </w:rPr>
-        <w:t xml:space="preserve">. Die </w:t>
-      </w:r>
-      <w:proofErr w:type="spellStart"/>
-      <w:r>
-        <w:rPr>
-          <w:rFonts w:ascii="Arial" w:hAnsi="Arial" w:cs="Arial"/>
-          <w:sz w:val="24"/>
-          <w:szCs w:val="24"/>
-        </w:rPr>
-        <w:t>Blockchain</w:t>
-      </w:r>
-      <w:proofErr w:type="spellEnd"/>
-      <w:r>
-        <w:rPr>
-          <w:rFonts w:ascii="Arial" w:hAnsi="Arial" w:cs="Arial"/>
-          <w:sz w:val="24"/>
-          <w:szCs w:val="24"/>
-        </w:rPr>
-        <w:t xml:space="preserve"> verfügt über eine eigene </w:t>
-      </w:r>
-      <w:proofErr w:type="spellStart"/>
-      <w:r>
-        <w:rPr>
-          <w:rFonts w:ascii="Arial" w:hAnsi="Arial" w:cs="Arial"/>
-          <w:sz w:val="24"/>
-          <w:szCs w:val="24"/>
-        </w:rPr>
-        <w:t>s</w:t>
-      </w:r>
-      <w:r>
-        <w:rPr>
-          <w:rFonts w:ascii="Arial" w:hAnsi="Arial" w:cs="Arial"/>
-          <w:sz w:val="24"/>
-          <w:szCs w:val="24"/>
-        </w:rPr>
-        <w:t>tackbasierte</w:t>
-      </w:r>
-      <w:proofErr w:type="spellEnd"/>
-      <w:r>
-        <w:rPr>
-          <w:rFonts w:ascii="Arial" w:hAnsi="Arial" w:cs="Arial"/>
-          <w:sz w:val="24"/>
-          <w:szCs w:val="24"/>
-        </w:rPr>
-        <w:t xml:space="preserve"> Skriptsprache, um Transaktionen zu validieren und durchzuführen, diese ist jedoch sehr stark beschränkt in ihrer Funktionalität und bietet daher keine Unt</w:t>
-      </w:r>
-      <w:r>
-        <w:rPr>
-          <w:rFonts w:ascii="Arial" w:hAnsi="Arial" w:cs="Arial"/>
-          <w:sz w:val="24"/>
-          <w:szCs w:val="24"/>
-        </w:rPr>
-        <w:t xml:space="preserve">erstützung für Smart </w:t>
-      </w:r>
-      <w:proofErr w:type="spellStart"/>
-      <w:r>
-        <w:rPr>
-          <w:rFonts w:ascii="Arial" w:hAnsi="Arial" w:cs="Arial"/>
-          <w:sz w:val="24"/>
-          <w:szCs w:val="24"/>
-        </w:rPr>
-        <w:t>Contracts</w:t>
-      </w:r>
-      <w:proofErr w:type="spellEnd"/>
-      <w:r>
-        <w:rPr>
-          <w:rFonts w:ascii="Arial" w:hAnsi="Arial" w:cs="Arial"/>
-          <w:sz w:val="24"/>
-          <w:szCs w:val="24"/>
-        </w:rPr>
-        <w:t>.</w:t>
+        <w:t xml:space="preserve"> Litecoin und</w:t>
+      </w:r>
+      <w:r>
+        <w:rPr>
+          <w:rFonts w:ascii="Arial" w:hAnsi="Arial" w:cs="Arial"/>
+          <w:sz w:val="24"/>
+          <w:szCs w:val="24"/>
+        </w:rPr>
+        <w:t xml:space="preserve"> NameCoin. </w:t>
+      </w:r>
+      <w:r>
+        <w:rPr>
+          <w:rFonts w:ascii="Arial" w:hAnsi="Arial" w:cs="Arial"/>
+          <w:sz w:val="24"/>
+          <w:szCs w:val="24"/>
+        </w:rPr>
+        <w:t>BitCoin setzt bekanntermaßen auf einen Proof-of-Work Algorithmus, um neue Blöcke zu validieren und zu minen. Die Blockchain verfügt über eine eigene s</w:t>
+      </w:r>
+      <w:r>
+        <w:rPr>
+          <w:rFonts w:ascii="Arial" w:hAnsi="Arial" w:cs="Arial"/>
+          <w:sz w:val="24"/>
+          <w:szCs w:val="24"/>
+        </w:rPr>
+        <w:t>tackbasierte Skriptsprache, um Transaktionen zu validieren und durchzuführen, diese ist jedoch sehr stark beschränkt in ihrer Funktionalität und bietet daher keine Unt</w:t>
+      </w:r>
+      <w:r>
+        <w:rPr>
+          <w:rFonts w:ascii="Arial" w:hAnsi="Arial" w:cs="Arial"/>
+          <w:sz w:val="24"/>
+          <w:szCs w:val="24"/>
+        </w:rPr>
+        <w:t>erstützung für Smart Contracts.</w:t>
       </w:r>
     </w:p>
     <w:p>
@@ -1366,9 +774,8 @@
           <w:szCs w:val="24"/>
           <w:lang w:val="en-GB"/>
         </w:rPr>
-        <w:t xml:space="preserve">Proof-of-Work </w:t>
-      </w:r>
-      <w:proofErr w:type="spellStart"/>
+        <w:t>Proof-of-Work ist sehr Ressourcen</w:t>
+      </w:r>
       <w:r>
         <w:rPr>
           <w:rFonts w:ascii="Arial" w:hAnsi="Arial" w:cs="Arial"/>
@@ -1376,9 +783,8 @@
           <w:szCs w:val="24"/>
           <w:lang w:val="en-GB"/>
         </w:rPr>
-        <w:t>ist</w:t>
-      </w:r>
-      <w:proofErr w:type="spellEnd"/>
+        <w:t xml:space="preserve"> </w:t>
+      </w:r>
       <w:r>
         <w:rPr>
           <w:rFonts w:ascii="Arial" w:hAnsi="Arial" w:cs="Arial"/>
@@ -1386,9 +792,8 @@
           <w:szCs w:val="24"/>
           <w:lang w:val="en-GB"/>
         </w:rPr>
-        <w:t xml:space="preserve"> </w:t>
-      </w:r>
-      <w:proofErr w:type="spellStart"/>
+        <w:t>(Strom + Hardware)</w:t>
+      </w:r>
       <w:r>
         <w:rPr>
           <w:rFonts w:ascii="Arial" w:hAnsi="Arial" w:cs="Arial"/>
@@ -1396,67 +801,8 @@
           <w:szCs w:val="24"/>
           <w:lang w:val="en-GB"/>
         </w:rPr>
-        <w:t>sehr</w:t>
-      </w:r>
-      <w:proofErr w:type="spellEnd"/>
-      <w:r>
-        <w:rPr>
-          <w:rFonts w:ascii="Arial" w:hAnsi="Arial" w:cs="Arial"/>
-          <w:sz w:val="24"/>
-          <w:szCs w:val="24"/>
-          <w:lang w:val="en-GB"/>
-        </w:rPr>
-        <w:t xml:space="preserve"> </w:t>
-      </w:r>
-      <w:proofErr w:type="spellStart"/>
-      <w:r>
-        <w:rPr>
-          <w:rFonts w:ascii="Arial" w:hAnsi="Arial" w:cs="Arial"/>
-          <w:sz w:val="24"/>
-          <w:szCs w:val="24"/>
-          <w:lang w:val="en-GB"/>
-        </w:rPr>
-        <w:t>Ressourcen</w:t>
-      </w:r>
-      <w:proofErr w:type="spellEnd"/>
-      <w:r>
-        <w:rPr>
-          <w:rFonts w:ascii="Arial" w:hAnsi="Arial" w:cs="Arial"/>
-          <w:sz w:val="24"/>
-          <w:szCs w:val="24"/>
-          <w:lang w:val="en-GB"/>
-        </w:rPr>
-        <w:t xml:space="preserve"> </w:t>
-      </w:r>
-      <w:r>
-        <w:rPr>
-          <w:rFonts w:ascii="Arial" w:hAnsi="Arial" w:cs="Arial"/>
-          <w:sz w:val="24"/>
-          <w:szCs w:val="24"/>
-          <w:lang w:val="en-GB"/>
-        </w:rPr>
-        <w:t>(Strom + Hardware)</w:t>
-      </w:r>
-      <w:r>
-        <w:rPr>
-          <w:rFonts w:ascii="Arial" w:hAnsi="Arial" w:cs="Arial"/>
-          <w:sz w:val="24"/>
-          <w:szCs w:val="24"/>
-          <w:lang w:val="en-GB"/>
-        </w:rPr>
-        <w:t xml:space="preserve"> </w:t>
-      </w:r>
-      <w:proofErr w:type="spellStart"/>
-      <w:r>
-        <w:rPr>
-          <w:rFonts w:ascii="Arial" w:hAnsi="Arial" w:cs="Arial"/>
-          <w:sz w:val="24"/>
-          <w:szCs w:val="24"/>
-          <w:lang w:val="en-GB"/>
-        </w:rPr>
-        <w:t>intensiv</w:t>
-      </w:r>
-      <w:proofErr w:type="spellEnd"/>
+        <w:t xml:space="preserve"> intensiv</w:t>
+      </w:r>
     </w:p>
     <w:p>
       <w:pPr>
@@ -1485,7 +831,6 @@
           <w:szCs w:val="36"/>
         </w:rPr>
       </w:pPr>
-      <w:proofErr w:type="spellStart"/>
       <w:r>
         <w:rPr>
           <w:rFonts w:ascii="Arial" w:hAnsi="Arial" w:cs="Arial"/>
@@ -1494,7 +839,6 @@
         </w:rPr>
         <w:t>Ethereum</w:t>
       </w:r>
-      <w:proofErr w:type="spellEnd"/>
     </w:p>
     <w:p>
       <w:pPr>
@@ -1505,41 +849,39 @@
           <w:szCs w:val="36"/>
         </w:rPr>
       </w:pPr>
-      <w:proofErr w:type="spellStart"/>
       <w:r>
         <w:rPr>
           <w:rFonts w:ascii="Arial" w:hAnsi="Arial" w:cs="Arial"/>
           <w:sz w:val="24"/>
           <w:szCs w:val="36"/>
         </w:rPr>
-        <w:t>Ethereum</w:t>
-      </w:r>
-      <w:proofErr w:type="spellEnd"/>
-      <w:r>
+        <w:t>Ethereum ist eine dezentralisierte Plattform basierend auf der Blockchain Technologie.</w:t>
+      </w:r>
+    </w:p>
+    <w:p>
+      <w:pPr>
+        <w:jc w:val="both"/>
         <w:rPr>
           <w:rFonts w:ascii="Arial" w:hAnsi="Arial" w:cs="Arial"/>
           <w:sz w:val="24"/>
           <w:szCs w:val="36"/>
         </w:rPr>
-        <w:t xml:space="preserve"> ist eine dezentralisierte Plattform basierend auf der </w:t>
-      </w:r>
-      <w:proofErr w:type="spellStart"/>
+      </w:pPr>
       <w:r>
         <w:rPr>
           <w:rFonts w:ascii="Arial" w:hAnsi="Arial" w:cs="Arial"/>
           <w:sz w:val="24"/>
           <w:szCs w:val="36"/>
         </w:rPr>
-        <w:t>Blockchain</w:t>
-      </w:r>
-      <w:proofErr w:type="spellEnd"/>
+        <w:t xml:space="preserve">Ethereum kann als öffentliche oder private Blockchain verwendet werden. </w:t>
+      </w:r>
       <w:r>
         <w:rPr>
           <w:rFonts w:ascii="Arial" w:hAnsi="Arial" w:cs="Arial"/>
           <w:sz w:val="24"/>
           <w:szCs w:val="36"/>
         </w:rPr>
-        <w:t xml:space="preserve"> Technologie.</w:t>
+        <w:t xml:space="preserve"> </w:t>
       </w:r>
     </w:p>
     <w:p>
@@ -1551,41 +893,37 @@
           <w:szCs w:val="36"/>
         </w:rPr>
       </w:pPr>
-      <w:proofErr w:type="spellStart"/>
       <w:r>
         <w:rPr>
           <w:rFonts w:ascii="Arial" w:hAnsi="Arial" w:cs="Arial"/>
           <w:sz w:val="24"/>
           <w:szCs w:val="36"/>
         </w:rPr>
-        <w:t>Ethereum</w:t>
-      </w:r>
-      <w:proofErr w:type="spellEnd"/>
+        <w:t>Durch die Ethereum-Virtual-machine (EVM) ist es möglich dezentralisierte Programme (dApps), auch Smart Contracts genannt, auszuführen. Zum programmieren dieser dApps mehrere Programmiersprachen exisitieren, die populärsten sind Solidity (Syntax ähnlich zu Javascript</w:t>
+      </w:r>
       <w:r>
         <w:rPr>
           <w:rFonts w:ascii="Arial" w:hAnsi="Arial" w:cs="Arial"/>
           <w:sz w:val="24"/>
           <w:szCs w:val="36"/>
         </w:rPr>
-        <w:t xml:space="preserve"> kann als öffentliche oder private </w:t>
-      </w:r>
-      <w:proofErr w:type="spellStart"/>
+        <w:t>/C</w:t>
+      </w:r>
       <w:r>
         <w:rPr>
           <w:rFonts w:ascii="Arial" w:hAnsi="Arial" w:cs="Arial"/>
           <w:sz w:val="24"/>
           <w:szCs w:val="36"/>
         </w:rPr>
-        <w:t>Blockchain</w:t>
-      </w:r>
-      <w:proofErr w:type="spellEnd"/>
+        <w:t>) und Vyper (Syntax ähnlich zu Python)</w:t>
+      </w:r>
       <w:r>
         <w:rPr>
           <w:rFonts w:ascii="Arial" w:hAnsi="Arial" w:cs="Arial"/>
           <w:sz w:val="24"/>
           <w:szCs w:val="36"/>
         </w:rPr>
-        <w:t xml:space="preserve"> verwendet werden. </w:t>
+        <w:t>.</w:t>
       </w:r>
       <w:r>
         <w:rPr>
@@ -1595,279 +933,29 @@
         </w:rPr>
         <w:t xml:space="preserve"> </w:t>
       </w:r>
-    </w:p>
-    <w:p>
-      <w:pPr>
-        <w:jc w:val="both"/>
+      <w:r>
         <w:rPr>
           <w:rFonts w:ascii="Arial" w:hAnsi="Arial" w:cs="Arial"/>
           <w:sz w:val="24"/>
           <w:szCs w:val="36"/>
         </w:rPr>
-      </w:pPr>
+        <w:t xml:space="preserve">Um die Nodes welche Smart </w:t>
+      </w:r>
+      <w:r>
+        <w:rPr>
+          <w:rFonts w:ascii="Arial" w:hAnsi="Arial" w:cs="Arial"/>
+          <w:sz w:val="24"/>
+          <w:szCs w:val="24"/>
+        </w:rPr>
+        <w:t xml:space="preserve">Contracts </w:t>
+      </w:r>
       <w:r>
         <w:rPr>
           <w:rFonts w:ascii="Arial" w:hAnsi="Arial" w:cs="Arial"/>
           <w:sz w:val="24"/>
           <w:szCs w:val="36"/>
         </w:rPr>
-        <w:t xml:space="preserve">Durch die </w:t>
-      </w:r>
-      <w:proofErr w:type="spellStart"/>
-      <w:r>
-        <w:rPr>
-          <w:rFonts w:ascii="Arial" w:hAnsi="Arial" w:cs="Arial"/>
-          <w:sz w:val="24"/>
-          <w:szCs w:val="36"/>
-        </w:rPr>
-        <w:t>Ethereum</w:t>
-      </w:r>
-      <w:proofErr w:type="spellEnd"/>
-      <w:r>
-        <w:rPr>
-          <w:rFonts w:ascii="Arial" w:hAnsi="Arial" w:cs="Arial"/>
-          <w:sz w:val="24"/>
-          <w:szCs w:val="36"/>
-        </w:rPr>
-        <w:t>-Virtual-</w:t>
-      </w:r>
-      <w:proofErr w:type="spellStart"/>
-      <w:r>
-        <w:rPr>
-          <w:rFonts w:ascii="Arial" w:hAnsi="Arial" w:cs="Arial"/>
-          <w:sz w:val="24"/>
-          <w:szCs w:val="36"/>
-        </w:rPr>
-        <w:t>machine</w:t>
-      </w:r>
-      <w:proofErr w:type="spellEnd"/>
-      <w:r>
-        <w:rPr>
-          <w:rFonts w:ascii="Arial" w:hAnsi="Arial" w:cs="Arial"/>
-          <w:sz w:val="24"/>
-          <w:szCs w:val="36"/>
-        </w:rPr>
-        <w:t xml:space="preserve"> (EVM) ist es möglich dezentralisierte Programme (</w:t>
-      </w:r>
-      <w:proofErr w:type="spellStart"/>
-      <w:r>
-        <w:rPr>
-          <w:rFonts w:ascii="Arial" w:hAnsi="Arial" w:cs="Arial"/>
-          <w:sz w:val="24"/>
-          <w:szCs w:val="36"/>
-        </w:rPr>
-        <w:t>dApps</w:t>
-      </w:r>
-      <w:proofErr w:type="spellEnd"/>
-      <w:r>
-        <w:rPr>
-          <w:rFonts w:ascii="Arial" w:hAnsi="Arial" w:cs="Arial"/>
-          <w:sz w:val="24"/>
-          <w:szCs w:val="36"/>
-        </w:rPr>
-        <w:t xml:space="preserve">), auch </w:t>
-      </w:r>
-      <w:proofErr w:type="gramStart"/>
-      <w:r>
-        <w:rPr>
-          <w:rFonts w:ascii="Arial" w:hAnsi="Arial" w:cs="Arial"/>
-          <w:sz w:val="24"/>
-          <w:szCs w:val="36"/>
-        </w:rPr>
-        <w:t>Smart</w:t>
-      </w:r>
-      <w:proofErr w:type="gramEnd"/>
-      <w:r>
-        <w:rPr>
-          <w:rFonts w:ascii="Arial" w:hAnsi="Arial" w:cs="Arial"/>
-          <w:sz w:val="24"/>
-          <w:szCs w:val="36"/>
-        </w:rPr>
-        <w:t xml:space="preserve"> </w:t>
-      </w:r>
-      <w:proofErr w:type="spellStart"/>
-      <w:r>
-        <w:rPr>
-          <w:rFonts w:ascii="Arial" w:hAnsi="Arial" w:cs="Arial"/>
-          <w:sz w:val="24"/>
-          <w:szCs w:val="36"/>
-        </w:rPr>
-        <w:t>Contracts</w:t>
-      </w:r>
-      <w:proofErr w:type="spellEnd"/>
-      <w:r>
-        <w:rPr>
-          <w:rFonts w:ascii="Arial" w:hAnsi="Arial" w:cs="Arial"/>
-          <w:sz w:val="24"/>
-          <w:szCs w:val="36"/>
-        </w:rPr>
-        <w:t xml:space="preserve"> genannt, auszuführen. Zum programmieren dieser </w:t>
-      </w:r>
-      <w:proofErr w:type="spellStart"/>
-      <w:r>
-        <w:rPr>
-          <w:rFonts w:ascii="Arial" w:hAnsi="Arial" w:cs="Arial"/>
-          <w:sz w:val="24"/>
-          <w:szCs w:val="36"/>
-        </w:rPr>
-        <w:t>dApps</w:t>
-      </w:r>
-      <w:proofErr w:type="spellEnd"/>
-      <w:r>
-        <w:rPr>
-          <w:rFonts w:ascii="Arial" w:hAnsi="Arial" w:cs="Arial"/>
-          <w:sz w:val="24"/>
-          <w:szCs w:val="36"/>
-        </w:rPr>
-        <w:t xml:space="preserve"> mehrere Programmiersprachen </w:t>
-      </w:r>
-      <w:proofErr w:type="spellStart"/>
-      <w:r>
-        <w:rPr>
-          <w:rFonts w:ascii="Arial" w:hAnsi="Arial" w:cs="Arial"/>
-          <w:sz w:val="24"/>
-          <w:szCs w:val="36"/>
-        </w:rPr>
-        <w:t>exisitieren</w:t>
-      </w:r>
-      <w:proofErr w:type="spellEnd"/>
-      <w:r>
-        <w:rPr>
-          <w:rFonts w:ascii="Arial" w:hAnsi="Arial" w:cs="Arial"/>
-          <w:sz w:val="24"/>
-          <w:szCs w:val="36"/>
-        </w:rPr>
-        <w:t xml:space="preserve">, die populärsten sind </w:t>
-      </w:r>
-      <w:proofErr w:type="spellStart"/>
-      <w:r>
-        <w:rPr>
-          <w:rFonts w:ascii="Arial" w:hAnsi="Arial" w:cs="Arial"/>
-          <w:sz w:val="24"/>
-          <w:szCs w:val="36"/>
-        </w:rPr>
-        <w:t>Solidity</w:t>
-      </w:r>
-      <w:proofErr w:type="spellEnd"/>
-      <w:r>
-        <w:rPr>
-          <w:rFonts w:ascii="Arial" w:hAnsi="Arial" w:cs="Arial"/>
-          <w:sz w:val="24"/>
-          <w:szCs w:val="36"/>
-        </w:rPr>
-        <w:t xml:space="preserve"> (Syntax ähnlich zu </w:t>
-      </w:r>
-      <w:proofErr w:type="spellStart"/>
-      <w:r>
-        <w:rPr>
-          <w:rFonts w:ascii="Arial" w:hAnsi="Arial" w:cs="Arial"/>
-          <w:sz w:val="24"/>
-          <w:szCs w:val="36"/>
-        </w:rPr>
-        <w:t>Javascript</w:t>
-      </w:r>
-      <w:proofErr w:type="spellEnd"/>
-      <w:r>
-        <w:rPr>
-          <w:rFonts w:ascii="Arial" w:hAnsi="Arial" w:cs="Arial"/>
-          <w:sz w:val="24"/>
-          <w:szCs w:val="36"/>
-        </w:rPr>
-        <w:t>/C</w:t>
-      </w:r>
-      <w:r>
-        <w:rPr>
-          <w:rFonts w:ascii="Arial" w:hAnsi="Arial" w:cs="Arial"/>
-          <w:sz w:val="24"/>
-          <w:szCs w:val="36"/>
-        </w:rPr>
-        <w:t xml:space="preserve">) und </w:t>
-      </w:r>
-      <w:proofErr w:type="spellStart"/>
-      <w:r>
-        <w:rPr>
-          <w:rFonts w:ascii="Arial" w:hAnsi="Arial" w:cs="Arial"/>
-          <w:sz w:val="24"/>
-          <w:szCs w:val="36"/>
-        </w:rPr>
-        <w:t>Vyper</w:t>
-      </w:r>
-      <w:proofErr w:type="spellEnd"/>
-      <w:r>
-        <w:rPr>
-          <w:rFonts w:ascii="Arial" w:hAnsi="Arial" w:cs="Arial"/>
-          <w:sz w:val="24"/>
-          <w:szCs w:val="36"/>
-        </w:rPr>
-        <w:t xml:space="preserve"> (Syntax ähnlich zu Python)</w:t>
-      </w:r>
-      <w:r>
-        <w:rPr>
-          <w:rFonts w:ascii="Arial" w:hAnsi="Arial" w:cs="Arial"/>
-          <w:sz w:val="24"/>
-          <w:szCs w:val="36"/>
-        </w:rPr>
-        <w:t>.</w:t>
-      </w:r>
-      <w:r>
-        <w:rPr>
-          <w:rFonts w:ascii="Arial" w:hAnsi="Arial" w:cs="Arial"/>
-          <w:sz w:val="24"/>
-          <w:szCs w:val="36"/>
-        </w:rPr>
-        <w:t xml:space="preserve"> </w:t>
-      </w:r>
-      <w:r>
-        <w:rPr>
-          <w:rFonts w:ascii="Arial" w:hAnsi="Arial" w:cs="Arial"/>
-          <w:sz w:val="24"/>
-          <w:szCs w:val="36"/>
-        </w:rPr>
-        <w:t xml:space="preserve">Um die Nodes welche Smart </w:t>
-      </w:r>
-      <w:proofErr w:type="spellStart"/>
-      <w:r>
-        <w:rPr>
-          <w:rFonts w:ascii="Arial" w:hAnsi="Arial" w:cs="Arial"/>
-          <w:sz w:val="24"/>
-          <w:szCs w:val="24"/>
-        </w:rPr>
-        <w:t>Contracts</w:t>
-      </w:r>
-      <w:proofErr w:type="spellEnd"/>
-      <w:r>
-        <w:rPr>
-          <w:rFonts w:ascii="Arial" w:hAnsi="Arial" w:cs="Arial"/>
-          <w:sz w:val="24"/>
-          <w:szCs w:val="24"/>
-        </w:rPr>
-        <w:t xml:space="preserve"> </w:t>
-      </w:r>
-      <w:r>
-        <w:rPr>
-          <w:rFonts w:ascii="Arial" w:hAnsi="Arial" w:cs="Arial"/>
-          <w:sz w:val="24"/>
-          <w:szCs w:val="36"/>
-        </w:rPr>
-        <w:t xml:space="preserve">ausführen (aktuell alle Miner) für den Rechenaufwand zu entlohnen (besonders auf der öffentlichen </w:t>
-      </w:r>
-      <w:proofErr w:type="spellStart"/>
-      <w:r>
-        <w:rPr>
-          <w:rFonts w:ascii="Arial" w:hAnsi="Arial" w:cs="Arial"/>
-          <w:sz w:val="24"/>
-          <w:szCs w:val="36"/>
-        </w:rPr>
-        <w:t>Blockchain</w:t>
-      </w:r>
-      <w:proofErr w:type="spellEnd"/>
-      <w:r>
-        <w:rPr>
-          <w:rFonts w:ascii="Arial" w:hAnsi="Arial" w:cs="Arial"/>
-          <w:sz w:val="24"/>
-          <w:szCs w:val="36"/>
-        </w:rPr>
-        <w:t>) existiert die Kryptowährung Ether mit der dies bezahlt wird.</w:t>
+        <w:t>ausführen (aktuell alle Miner) für den Rechenaufwand zu entlohnen (besonders auf der öffentlichen Blockchain) existiert die Kryptowährung Ether mit der dies bezahlt wird.</w:t>
       </w:r>
     </w:p>
     <w:p>
@@ -1934,25 +1022,7 @@
           <w:sz w:val="24"/>
           <w:szCs w:val="24"/>
         </w:rPr>
-        <w:t xml:space="preserve">Smart </w:t>
-      </w:r>
-      <w:proofErr w:type="spellStart"/>
-      <w:r>
-        <w:rPr>
-          <w:rFonts w:ascii="Arial" w:hAnsi="Arial" w:cs="Arial"/>
-          <w:sz w:val="24"/>
-          <w:szCs w:val="24"/>
-        </w:rPr>
-        <w:t>Contract</w:t>
-      </w:r>
-      <w:proofErr w:type="spellEnd"/>
-      <w:r>
-        <w:rPr>
-          <w:rFonts w:ascii="Arial" w:hAnsi="Arial" w:cs="Arial"/>
-          <w:sz w:val="24"/>
-          <w:szCs w:val="24"/>
-        </w:rPr>
-        <w:t xml:space="preserve"> Unterstützung</w:t>
+        <w:t>Smart Contract Unterstützung</w:t>
       </w:r>
     </w:p>
     <w:p>
@@ -1975,25 +1045,7 @@
           <w:sz w:val="24"/>
           <w:szCs w:val="24"/>
         </w:rPr>
-        <w:t xml:space="preserve">Einige </w:t>
-      </w:r>
-      <w:proofErr w:type="spellStart"/>
-      <w:r>
-        <w:rPr>
-          <w:rFonts w:ascii="Arial" w:hAnsi="Arial" w:cs="Arial"/>
-          <w:sz w:val="24"/>
-          <w:szCs w:val="24"/>
-        </w:rPr>
-        <w:t>dApps</w:t>
-      </w:r>
-      <w:proofErr w:type="spellEnd"/>
-      <w:r>
-        <w:rPr>
-          <w:rFonts w:ascii="Arial" w:hAnsi="Arial" w:cs="Arial"/>
-          <w:sz w:val="24"/>
-          <w:szCs w:val="24"/>
-        </w:rPr>
-        <w:t xml:space="preserve"> </w:t>
+        <w:t xml:space="preserve">Einige dApps </w:t>
       </w:r>
       <w:r>
         <w:rPr>
@@ -2053,7 +1105,6 @@
         </w:rPr>
         <w:t>noch Proof-</w:t>
       </w:r>
-      <w:proofErr w:type="spellStart"/>
       <w:r>
         <w:rPr>
           <w:rFonts w:ascii="Arial" w:hAnsi="Arial" w:cs="Arial"/>
@@ -2068,16 +1119,7 @@
           <w:sz w:val="24"/>
           <w:szCs w:val="24"/>
         </w:rPr>
-        <w:t>f</w:t>
-      </w:r>
-      <w:proofErr w:type="spellEnd"/>
-      <w:r>
-        <w:rPr>
-          <w:rFonts w:ascii="Arial" w:hAnsi="Arial" w:cs="Arial"/>
-          <w:sz w:val="24"/>
-          <w:szCs w:val="24"/>
-        </w:rPr>
-        <w:t>-Work (siehe Bitcoin Nachte</w:t>
+        <w:t>f-Work (siehe Bitcoin Nachte</w:t>
       </w:r>
       <w:r>
         <w:rPr>
@@ -2120,59 +1162,13 @@
           <w:szCs w:val="24"/>
         </w:rPr>
       </w:pPr>
-      <w:proofErr w:type="spellStart"/>
-      <w:r>
-        <w:rPr>
-          <w:rFonts w:ascii="Arial" w:hAnsi="Arial" w:cs="Arial"/>
-          <w:sz w:val="24"/>
-          <w:szCs w:val="24"/>
-        </w:rPr>
-        <w:t>Ethereum</w:t>
-      </w:r>
-      <w:proofErr w:type="spellEnd"/>
-      <w:r>
-        <w:rPr>
-          <w:rFonts w:ascii="Arial" w:hAnsi="Arial" w:cs="Arial"/>
-          <w:sz w:val="24"/>
-          <w:szCs w:val="24"/>
-        </w:rPr>
-        <w:t xml:space="preserve"> nutzt aktuell Proof-</w:t>
-      </w:r>
-      <w:proofErr w:type="spellStart"/>
-      <w:r>
-        <w:rPr>
-          <w:rFonts w:ascii="Arial" w:hAnsi="Arial" w:cs="Arial"/>
-          <w:sz w:val="24"/>
-          <w:szCs w:val="24"/>
-        </w:rPr>
-        <w:t>of</w:t>
-      </w:r>
-      <w:proofErr w:type="spellEnd"/>
-      <w:r>
-        <w:rPr>
-          <w:rFonts w:ascii="Arial" w:hAnsi="Arial" w:cs="Arial"/>
-          <w:sz w:val="24"/>
-          <w:szCs w:val="24"/>
-        </w:rPr>
-        <w:t>-Work, wird aber in Zukunft auf Proof-</w:t>
-      </w:r>
-      <w:proofErr w:type="spellStart"/>
-      <w:r>
-        <w:rPr>
-          <w:rFonts w:ascii="Arial" w:hAnsi="Arial" w:cs="Arial"/>
-          <w:sz w:val="24"/>
-          <w:szCs w:val="24"/>
-        </w:rPr>
-        <w:t>of</w:t>
-      </w:r>
-      <w:proofErr w:type="spellEnd"/>
-      <w:r>
-        <w:rPr>
-          <w:rFonts w:ascii="Arial" w:hAnsi="Arial" w:cs="Arial"/>
-          <w:sz w:val="24"/>
-          <w:szCs w:val="24"/>
-        </w:rPr>
-        <w:t>-Stake umsteigen</w:t>
+      <w:r>
+        <w:rPr>
+          <w:rFonts w:ascii="Arial" w:hAnsi="Arial" w:cs="Arial"/>
+          <w:sz w:val="24"/>
+          <w:szCs w:val="24"/>
+        </w:rPr>
+        <w:t>Ethereum nutzt aktuell Proof-of-Work, wird aber in Zukunft auf Proof-of-Stake umsteigen</w:t>
       </w:r>
     </w:p>
     <w:p>
@@ -2185,7 +1181,6 @@
         </w:rPr>
       </w:pPr>
       <w:hyperlink r:id="rId9" w:history="1">
-        <w:proofErr w:type="spellStart"/>
         <w:r>
           <w:rPr>
             <w:rStyle w:val="Hyperlink"/>
@@ -2195,7 +1190,6 @@
           </w:rPr>
           <w:t>Hyperledger</w:t>
         </w:r>
-        <w:proofErr w:type="spellEnd"/>
         <w:r>
           <w:rPr>
             <w:rStyle w:val="Hyperlink"/>
@@ -2203,19 +1197,8 @@
             <w:sz w:val="36"/>
             <w:szCs w:val="36"/>
           </w:rPr>
-          <w:t xml:space="preserve"> </w:t>
+          <w:t xml:space="preserve"> Sawtooth</w:t>
         </w:r>
-        <w:proofErr w:type="spellStart"/>
-        <w:r>
-          <w:rPr>
-            <w:rStyle w:val="Hyperlink"/>
-            <w:rFonts w:ascii="Arial" w:hAnsi="Arial" w:cs="Arial"/>
-            <w:sz w:val="36"/>
-            <w:szCs w:val="36"/>
-          </w:rPr>
-          <w:t>Sawtooth</w:t>
-        </w:r>
-        <w:proofErr w:type="spellEnd"/>
       </w:hyperlink>
     </w:p>
     <w:p>
@@ -2233,61 +1216,7 @@
           <w:sz w:val="24"/>
           <w:szCs w:val="24"/>
         </w:rPr>
-        <w:t xml:space="preserve">Bei </w:t>
-      </w:r>
-      <w:proofErr w:type="spellStart"/>
-      <w:r>
-        <w:rPr>
-          <w:rFonts w:ascii="Arial" w:hAnsi="Arial" w:cs="Arial"/>
-          <w:sz w:val="24"/>
-          <w:szCs w:val="24"/>
-        </w:rPr>
-        <w:t>Hyperledger</w:t>
-      </w:r>
-      <w:proofErr w:type="spellEnd"/>
-      <w:r>
-        <w:rPr>
-          <w:rFonts w:ascii="Arial" w:hAnsi="Arial" w:cs="Arial"/>
-          <w:sz w:val="24"/>
-          <w:szCs w:val="24"/>
-        </w:rPr>
-        <w:t xml:space="preserve"> </w:t>
-      </w:r>
-      <w:proofErr w:type="spellStart"/>
-      <w:r>
-        <w:rPr>
-          <w:rFonts w:ascii="Arial" w:hAnsi="Arial" w:cs="Arial"/>
-          <w:sz w:val="24"/>
-          <w:szCs w:val="24"/>
-        </w:rPr>
-        <w:t>Sawtooth</w:t>
-      </w:r>
-      <w:proofErr w:type="spellEnd"/>
-      <w:r>
-        <w:rPr>
-          <w:rFonts w:ascii="Arial" w:hAnsi="Arial" w:cs="Arial"/>
-          <w:sz w:val="24"/>
-          <w:szCs w:val="24"/>
-        </w:rPr>
-        <w:t xml:space="preserve"> handelt es sich um ein Framework zur Entwicklung eigner </w:t>
-      </w:r>
-      <w:proofErr w:type="spellStart"/>
-      <w:r>
-        <w:rPr>
-          <w:rFonts w:ascii="Arial" w:hAnsi="Arial" w:cs="Arial"/>
-          <w:sz w:val="24"/>
-          <w:szCs w:val="24"/>
-        </w:rPr>
-        <w:t>Blockchain</w:t>
-      </w:r>
-      <w:proofErr w:type="spellEnd"/>
-      <w:r>
-        <w:rPr>
-          <w:rFonts w:ascii="Arial" w:hAnsi="Arial" w:cs="Arial"/>
-          <w:sz w:val="24"/>
-          <w:szCs w:val="24"/>
-        </w:rPr>
-        <w:t xml:space="preserve">-Anwendungen. In dem Framework herrscht eine strenge Teilung zwischen Kernfunktionalität (Netzwerk) und Anwendungslogik. </w:t>
+        <w:t xml:space="preserve">Bei Hyperledger Sawtooth handelt es sich um ein Framework zur Entwicklung eigner Blockchain-Anwendungen. In dem Framework herrscht eine strenge Teilung zwischen Kernfunktionalität (Netzwerk) und Anwendungslogik. </w:t>
       </w:r>
       <w:r>
         <w:rPr>
@@ -2303,87 +1232,15 @@
           <w:sz w:val="24"/>
           <w:szCs w:val="24"/>
         </w:rPr>
-        <w:t xml:space="preserve">ntwicklung von eigenen Anwendungen auf </w:t>
-      </w:r>
-      <w:proofErr w:type="spellStart"/>
-      <w:r>
-        <w:rPr>
-          <w:rFonts w:ascii="Arial" w:hAnsi="Arial" w:cs="Arial"/>
-          <w:sz w:val="24"/>
-          <w:szCs w:val="24"/>
-        </w:rPr>
-        <w:t>Blockchainbasis</w:t>
-      </w:r>
-      <w:proofErr w:type="spellEnd"/>
-      <w:r>
-        <w:rPr>
-          <w:rFonts w:ascii="Arial" w:hAnsi="Arial" w:cs="Arial"/>
-          <w:sz w:val="24"/>
-          <w:szCs w:val="24"/>
-        </w:rPr>
-        <w:t xml:space="preserve">. </w:t>
-      </w:r>
-      <w:r>
-        <w:rPr>
-          <w:rFonts w:ascii="Arial" w:hAnsi="Arial" w:cs="Arial"/>
-          <w:sz w:val="24"/>
-          <w:szCs w:val="24"/>
-        </w:rPr>
-        <w:t xml:space="preserve">Das Framework unterstützt sowohl einfache Transaktionen als auch Smart </w:t>
-      </w:r>
-      <w:proofErr w:type="spellStart"/>
-      <w:r>
-        <w:rPr>
-          <w:rFonts w:ascii="Arial" w:hAnsi="Arial" w:cs="Arial"/>
-          <w:sz w:val="24"/>
-          <w:szCs w:val="24"/>
-        </w:rPr>
-        <w:t>Contracts</w:t>
-      </w:r>
-      <w:proofErr w:type="spellEnd"/>
-      <w:r>
-        <w:rPr>
-          <w:rFonts w:ascii="Arial" w:hAnsi="Arial" w:cs="Arial"/>
-          <w:sz w:val="24"/>
-          <w:szCs w:val="24"/>
-        </w:rPr>
-        <w:t xml:space="preserve">, letztere können sogar auf der </w:t>
-      </w:r>
-      <w:proofErr w:type="spellStart"/>
-      <w:r>
-        <w:rPr>
-          <w:rFonts w:ascii="Arial" w:hAnsi="Arial" w:cs="Arial"/>
-          <w:sz w:val="24"/>
-          <w:szCs w:val="24"/>
-        </w:rPr>
-        <w:t>Ethereum</w:t>
-      </w:r>
-      <w:proofErr w:type="spellEnd"/>
-      <w:r>
-        <w:rPr>
-          <w:rFonts w:ascii="Arial" w:hAnsi="Arial" w:cs="Arial"/>
-          <w:sz w:val="24"/>
-          <w:szCs w:val="24"/>
-        </w:rPr>
-        <w:t xml:space="preserve"> </w:t>
-      </w:r>
-      <w:proofErr w:type="spellStart"/>
-      <w:r>
-        <w:rPr>
-          <w:rFonts w:ascii="Arial" w:hAnsi="Arial" w:cs="Arial"/>
-          <w:sz w:val="24"/>
-          <w:szCs w:val="24"/>
-        </w:rPr>
-        <w:t>Blockchain</w:t>
-      </w:r>
-      <w:proofErr w:type="spellEnd"/>
-      <w:r>
-        <w:rPr>
-          <w:rFonts w:ascii="Arial" w:hAnsi="Arial" w:cs="Arial"/>
-          <w:sz w:val="24"/>
-          <w:szCs w:val="24"/>
-        </w:rPr>
-        <w:t xml:space="preserve"> ausgeführt werden.</w:t>
+        <w:t xml:space="preserve">ntwicklung von eigenen Anwendungen auf Blockchainbasis. </w:t>
+      </w:r>
+      <w:r>
+        <w:rPr>
+          <w:rFonts w:ascii="Arial" w:hAnsi="Arial" w:cs="Arial"/>
+          <w:sz w:val="24"/>
+          <w:szCs w:val="24"/>
+        </w:rPr>
+        <w:t>Das Framework unterstützt sowohl einfache Transaktionen als auch Smart Contracts, letztere können sogar auf der Ethereum Blockchain ausgeführt werden.</w:t>
       </w:r>
     </w:p>
     <w:p>
@@ -2473,36 +1330,8 @@
           <w:sz w:val="24"/>
           <w:szCs w:val="24"/>
         </w:rPr>
-        <w:t xml:space="preserve">Teil des </w:t>
-      </w:r>
-      <w:proofErr w:type="spellStart"/>
-      <w:r>
-        <w:rPr>
-          <w:rFonts w:ascii="Arial" w:hAnsi="Arial" w:cs="Arial"/>
-          <w:sz w:val="24"/>
-          <w:szCs w:val="24"/>
-        </w:rPr>
-        <w:t>Hyperledger</w:t>
-      </w:r>
-      <w:proofErr w:type="spellEnd"/>
-      <w:r>
-        <w:rPr>
-          <w:rFonts w:ascii="Arial" w:hAnsi="Arial" w:cs="Arial"/>
-          <w:sz w:val="24"/>
-          <w:szCs w:val="24"/>
-        </w:rPr>
-        <w:t xml:space="preserve"> Projekts der Linux </w:t>
-      </w:r>
-      <w:proofErr w:type="spellStart"/>
-      <w:r>
-        <w:rPr>
-          <w:rFonts w:ascii="Arial" w:hAnsi="Arial" w:cs="Arial"/>
-          <w:sz w:val="24"/>
-          <w:szCs w:val="24"/>
-        </w:rPr>
-        <w:t>Foundation</w:t>
-      </w:r>
-      <w:proofErr w:type="spellEnd"/>
+        <w:t>Teil des Hyperledger Projekts der Linux Foundation</w:t>
+      </w:r>
       <w:r>
         <w:rPr>
           <w:rFonts w:ascii="Arial" w:hAnsi="Arial" w:cs="Arial"/>
@@ -2588,61 +1417,55 @@
           <w:szCs w:val="36"/>
         </w:rPr>
       </w:pPr>
-      <w:proofErr w:type="spellStart"/>
       <w:r>
         <w:rPr>
           <w:rFonts w:ascii="Arial" w:hAnsi="Arial" w:cs="Arial"/>
           <w:sz w:val="36"/>
           <w:szCs w:val="36"/>
         </w:rPr>
-        <w:t>Hyperledger</w:t>
-      </w:r>
-      <w:proofErr w:type="spellEnd"/>
-      <w:r>
-        <w:rPr>
-          <w:rFonts w:ascii="Arial" w:hAnsi="Arial" w:cs="Arial"/>
-          <w:sz w:val="36"/>
+        <w:t>Hyperledger Fabric</w:t>
+      </w:r>
+    </w:p>
+    <w:p>
+      <w:pPr>
+        <w:jc w:val="both"/>
+        <w:rPr>
+          <w:rFonts w:ascii="Arial" w:hAnsi="Arial" w:cs="Arial"/>
+          <w:sz w:val="24"/>
           <w:szCs w:val="36"/>
         </w:rPr>
-        <w:t xml:space="preserve"> </w:t>
-      </w:r>
-      <w:proofErr w:type="spellStart"/>
-      <w:r>
-        <w:rPr>
-          <w:rFonts w:ascii="Arial" w:hAnsi="Arial" w:cs="Arial"/>
-          <w:sz w:val="36"/>
+      </w:pPr>
+      <w:r>
+        <w:rPr>
+          <w:rFonts w:ascii="Arial" w:hAnsi="Arial" w:cs="Arial"/>
+          <w:sz w:val="24"/>
           <w:szCs w:val="36"/>
         </w:rPr>
-        <w:t>Fabric</w:t>
-      </w:r>
-      <w:proofErr w:type="spellEnd"/>
-    </w:p>
-    <w:p>
-      <w:pPr>
-        <w:jc w:val="both"/>
+        <w:t xml:space="preserve">Fabric ist ein </w:t>
+      </w:r>
+      <w:r>
         <w:rPr>
           <w:rFonts w:ascii="Arial" w:hAnsi="Arial" w:cs="Arial"/>
           <w:sz w:val="24"/>
           <w:szCs w:val="36"/>
         </w:rPr>
-      </w:pPr>
-      <w:proofErr w:type="spellStart"/>
+        <w:t xml:space="preserve">weiteres Project von Hyperledger welches die Entwicklung von Blockchain-Anwendungen erleichtern soll. </w:t>
+      </w:r>
       <w:r>
         <w:rPr>
           <w:rFonts w:ascii="Arial" w:hAnsi="Arial" w:cs="Arial"/>
           <w:sz w:val="24"/>
           <w:szCs w:val="36"/>
         </w:rPr>
-        <w:t>Fabric</w:t>
-      </w:r>
-      <w:proofErr w:type="spellEnd"/>
+        <w:t xml:space="preserve">Die Hauptaufgabe von Fabric ist es Smart Contracts, hier auch „chaincode“ genannt auszuführen. Wie auch bei Sawtooth handelt es sich hier um ein Framework, welches sehr viel Wert auf Modularität setzt. Dies erlaubt es eine „permissioned“ </w:t>
+      </w:r>
       <w:r>
         <w:rPr>
           <w:rFonts w:ascii="Arial" w:hAnsi="Arial" w:cs="Arial"/>
           <w:sz w:val="24"/>
           <w:szCs w:val="36"/>
         </w:rPr>
-        <w:t xml:space="preserve"> ist ein </w:t>
+        <w:t>B</w:t>
       </w:r>
       <w:r>
         <w:rPr>
@@ -2650,201 +1473,23 @@
           <w:sz w:val="24"/>
           <w:szCs w:val="36"/>
         </w:rPr>
-        <w:t xml:space="preserve">weiteres Project von </w:t>
-      </w:r>
-      <w:proofErr w:type="spellStart"/>
+        <w:t xml:space="preserve">lockchains zu erstellen welche je nach </w:t>
+      </w:r>
       <w:r>
         <w:rPr>
           <w:rFonts w:ascii="Arial" w:hAnsi="Arial" w:cs="Arial"/>
           <w:sz w:val="24"/>
           <w:szCs w:val="36"/>
         </w:rPr>
-        <w:t>Hyperledger</w:t>
-      </w:r>
-      <w:proofErr w:type="spellEnd"/>
+        <w:t>Use-Case</w:t>
+      </w:r>
       <w:r>
         <w:rPr>
           <w:rFonts w:ascii="Arial" w:hAnsi="Arial" w:cs="Arial"/>
           <w:sz w:val="24"/>
           <w:szCs w:val="36"/>
         </w:rPr>
-        <w:t xml:space="preserve"> welches die Entwicklung von </w:t>
-      </w:r>
-      <w:proofErr w:type="spellStart"/>
-      <w:r>
-        <w:rPr>
-          <w:rFonts w:ascii="Arial" w:hAnsi="Arial" w:cs="Arial"/>
-          <w:sz w:val="24"/>
-          <w:szCs w:val="36"/>
-        </w:rPr>
-        <w:t>Blockchain</w:t>
-      </w:r>
-      <w:proofErr w:type="spellEnd"/>
-      <w:r>
-        <w:rPr>
-          <w:rFonts w:ascii="Arial" w:hAnsi="Arial" w:cs="Arial"/>
-          <w:sz w:val="24"/>
-          <w:szCs w:val="36"/>
-        </w:rPr>
-        <w:t xml:space="preserve">-Anwendungen erleichtern soll. </w:t>
-      </w:r>
-      <w:r>
-        <w:rPr>
-          <w:rFonts w:ascii="Arial" w:hAnsi="Arial" w:cs="Arial"/>
-          <w:sz w:val="24"/>
-          <w:szCs w:val="36"/>
-        </w:rPr>
-        <w:t xml:space="preserve">Die Hauptaufgabe von </w:t>
-      </w:r>
-      <w:proofErr w:type="spellStart"/>
-      <w:r>
-        <w:rPr>
-          <w:rFonts w:ascii="Arial" w:hAnsi="Arial" w:cs="Arial"/>
-          <w:sz w:val="24"/>
-          <w:szCs w:val="36"/>
-        </w:rPr>
-        <w:t>Fabric</w:t>
-      </w:r>
-      <w:proofErr w:type="spellEnd"/>
-      <w:r>
-        <w:rPr>
-          <w:rFonts w:ascii="Arial" w:hAnsi="Arial" w:cs="Arial"/>
-          <w:sz w:val="24"/>
-          <w:szCs w:val="36"/>
-        </w:rPr>
-        <w:t xml:space="preserve"> ist es Smart </w:t>
-      </w:r>
-      <w:proofErr w:type="spellStart"/>
-      <w:r>
-        <w:rPr>
-          <w:rFonts w:ascii="Arial" w:hAnsi="Arial" w:cs="Arial"/>
-          <w:sz w:val="24"/>
-          <w:szCs w:val="36"/>
-        </w:rPr>
-        <w:t>Contracts</w:t>
-      </w:r>
-      <w:proofErr w:type="spellEnd"/>
-      <w:r>
-        <w:rPr>
-          <w:rFonts w:ascii="Arial" w:hAnsi="Arial" w:cs="Arial"/>
-          <w:sz w:val="24"/>
-          <w:szCs w:val="36"/>
-        </w:rPr>
-        <w:t>, hier auch „</w:t>
-      </w:r>
-      <w:proofErr w:type="spellStart"/>
-      <w:r>
-        <w:rPr>
-          <w:rFonts w:ascii="Arial" w:hAnsi="Arial" w:cs="Arial"/>
-          <w:sz w:val="24"/>
-          <w:szCs w:val="36"/>
-        </w:rPr>
-        <w:t>chaincode</w:t>
-      </w:r>
-      <w:proofErr w:type="spellEnd"/>
-      <w:r>
-        <w:rPr>
-          <w:rFonts w:ascii="Arial" w:hAnsi="Arial" w:cs="Arial"/>
-          <w:sz w:val="24"/>
-          <w:szCs w:val="36"/>
-        </w:rPr>
-        <w:t xml:space="preserve">“ genannt auszuführen. Wie auch bei </w:t>
-      </w:r>
-      <w:proofErr w:type="spellStart"/>
-      <w:r>
-        <w:rPr>
-          <w:rFonts w:ascii="Arial" w:hAnsi="Arial" w:cs="Arial"/>
-          <w:sz w:val="24"/>
-          <w:szCs w:val="36"/>
-        </w:rPr>
-        <w:t>Sawtooth</w:t>
-      </w:r>
-      <w:proofErr w:type="spellEnd"/>
-      <w:r>
-        <w:rPr>
-          <w:rFonts w:ascii="Arial" w:hAnsi="Arial" w:cs="Arial"/>
-          <w:sz w:val="24"/>
-          <w:szCs w:val="36"/>
-        </w:rPr>
-        <w:t xml:space="preserve"> handelt es sich hier um ein Framework, welches sehr viel Wert auf Modularität setzt. Dies erlaubt es eine „</w:t>
-      </w:r>
-      <w:proofErr w:type="spellStart"/>
-      <w:r>
-        <w:rPr>
-          <w:rFonts w:ascii="Arial" w:hAnsi="Arial" w:cs="Arial"/>
-          <w:sz w:val="24"/>
-          <w:szCs w:val="36"/>
-        </w:rPr>
-        <w:t>permissioned</w:t>
-      </w:r>
-      <w:proofErr w:type="spellEnd"/>
-      <w:r>
-        <w:rPr>
-          <w:rFonts w:ascii="Arial" w:hAnsi="Arial" w:cs="Arial"/>
-          <w:sz w:val="24"/>
-          <w:szCs w:val="36"/>
-        </w:rPr>
-        <w:t xml:space="preserve">“ </w:t>
-      </w:r>
-      <w:proofErr w:type="spellStart"/>
-      <w:r>
-        <w:rPr>
-          <w:rFonts w:ascii="Arial" w:hAnsi="Arial" w:cs="Arial"/>
-          <w:sz w:val="24"/>
-          <w:szCs w:val="36"/>
-        </w:rPr>
-        <w:t>B</w:t>
-      </w:r>
-      <w:r>
-        <w:rPr>
-          <w:rFonts w:ascii="Arial" w:hAnsi="Arial" w:cs="Arial"/>
-          <w:sz w:val="24"/>
-          <w:szCs w:val="36"/>
-        </w:rPr>
-        <w:t>lockchains</w:t>
-      </w:r>
-      <w:proofErr w:type="spellEnd"/>
-      <w:r>
-        <w:rPr>
-          <w:rFonts w:ascii="Arial" w:hAnsi="Arial" w:cs="Arial"/>
-          <w:sz w:val="24"/>
-          <w:szCs w:val="36"/>
-        </w:rPr>
-        <w:t xml:space="preserve"> zu erstellen welche je nach </w:t>
-      </w:r>
-      <w:r>
-        <w:rPr>
-          <w:rFonts w:ascii="Arial" w:hAnsi="Arial" w:cs="Arial"/>
-          <w:sz w:val="24"/>
-          <w:szCs w:val="36"/>
-        </w:rPr>
-        <w:t>Use-Case</w:t>
-      </w:r>
-      <w:r>
-        <w:rPr>
-          <w:rFonts w:ascii="Arial" w:hAnsi="Arial" w:cs="Arial"/>
-          <w:sz w:val="24"/>
-          <w:szCs w:val="36"/>
-        </w:rPr>
-        <w:t xml:space="preserve"> Privatheit/Vertraulichkeit und andere wichtige Attribute unterstützt. </w:t>
-      </w:r>
-      <w:proofErr w:type="spellStart"/>
-      <w:r>
-        <w:rPr>
-          <w:rFonts w:ascii="Arial" w:hAnsi="Arial" w:cs="Arial"/>
-          <w:sz w:val="24"/>
-          <w:szCs w:val="36"/>
-        </w:rPr>
-        <w:t>Chaincode</w:t>
-      </w:r>
-      <w:proofErr w:type="spellEnd"/>
-      <w:r>
-        <w:rPr>
-          <w:rFonts w:ascii="Arial" w:hAnsi="Arial" w:cs="Arial"/>
-          <w:sz w:val="24"/>
-          <w:szCs w:val="36"/>
-        </w:rPr>
-        <w:t xml:space="preserve"> kann aktuell in Go entwickelt werden, aber Unterstützung für Sprachen wie Java ist bereits geplant. </w:t>
+        <w:t xml:space="preserve"> Privatheit/Vertraulichkeit und andere wichtige Attribute unterstützt. Chaincode kann aktuell in Go entwickelt werden, aber Unterstützung für Sprachen wie Java ist bereits geplant. </w:t>
       </w:r>
     </w:p>
     <w:p>
@@ -2944,36 +1589,8 @@
           <w:sz w:val="24"/>
           <w:szCs w:val="24"/>
         </w:rPr>
-        <w:t xml:space="preserve">Teil des </w:t>
-      </w:r>
-      <w:proofErr w:type="spellStart"/>
-      <w:r>
-        <w:rPr>
-          <w:rFonts w:ascii="Arial" w:hAnsi="Arial" w:cs="Arial"/>
-          <w:sz w:val="24"/>
-          <w:szCs w:val="24"/>
-        </w:rPr>
-        <w:t>Hyperledger</w:t>
-      </w:r>
-      <w:proofErr w:type="spellEnd"/>
-      <w:r>
-        <w:rPr>
-          <w:rFonts w:ascii="Arial" w:hAnsi="Arial" w:cs="Arial"/>
-          <w:sz w:val="24"/>
-          <w:szCs w:val="24"/>
-        </w:rPr>
-        <w:t xml:space="preserve"> Projekts der Linux </w:t>
-      </w:r>
-      <w:proofErr w:type="spellStart"/>
-      <w:r>
-        <w:rPr>
-          <w:rFonts w:ascii="Arial" w:hAnsi="Arial" w:cs="Arial"/>
-          <w:sz w:val="24"/>
-          <w:szCs w:val="24"/>
-        </w:rPr>
-        <w:t>Foundation</w:t>
-      </w:r>
-      <w:proofErr w:type="spellEnd"/>
+        <w:t>Teil des Hyperledger Projekts der Linux Foundation</w:t>
+      </w:r>
       <w:r>
         <w:rPr>
           <w:rFonts w:ascii="Arial" w:hAnsi="Arial" w:cs="Arial"/>
@@ -3038,26 +1655,10 @@
           <w:sz w:val="24"/>
           <w:szCs w:val="24"/>
         </w:rPr>
-        <w:t xml:space="preserve">Aufbau aufgrund der Modularität (im Vergleich zu beispielsweise </w:t>
-      </w:r>
-      <w:proofErr w:type="spellStart"/>
-      <w:r>
-        <w:rPr>
-          <w:rFonts w:ascii="Arial" w:hAnsi="Arial" w:cs="Arial"/>
-          <w:sz w:val="24"/>
-          <w:szCs w:val="24"/>
-        </w:rPr>
-        <w:t>Ethereum</w:t>
-      </w:r>
-      <w:proofErr w:type="spellEnd"/>
-      <w:r>
-        <w:rPr>
-          <w:rFonts w:ascii="Arial" w:hAnsi="Arial" w:cs="Arial"/>
-          <w:sz w:val="24"/>
-          <w:szCs w:val="24"/>
-        </w:rPr>
-        <w:t>)</w:t>
-      </w:r>
+        <w:t>Aufbau aufgrund der Modularität (im Vergleich zu beispielsweise Ethereum)</w:t>
+      </w:r>
+      <w:bookmarkStart w:id="0" w:name="_GoBack"/>
+      <w:bookmarkEnd w:id="0"/>
     </w:p>
     <w:p>
       <w:pPr>
@@ -3096,7 +1697,6 @@
           <w:szCs w:val="36"/>
         </w:rPr>
       </w:pPr>
-      <w:proofErr w:type="spellStart"/>
       <w:r>
         <w:rPr>
           <w:rFonts w:ascii="Arial" w:hAnsi="Arial" w:cs="Arial"/>
@@ -3105,100 +1705,104 @@
         </w:rPr>
         <w:t>NameCoin</w:t>
       </w:r>
-      <w:proofErr w:type="spellEnd"/>
-    </w:p>
-    <w:p>
-      <w:pPr>
-        <w:jc w:val="both"/>
-        <w:rPr>
-          <w:rFonts w:ascii="Arial" w:hAnsi="Arial" w:cs="Arial"/>
-          <w:sz w:val="24"/>
-          <w:szCs w:val="24"/>
-          <w:lang w:val="en-GB"/>
-        </w:rPr>
-      </w:pPr>
-      <w:proofErr w:type="spellStart"/>
-      <w:r>
-        <w:rPr>
-          <w:rFonts w:ascii="Arial" w:hAnsi="Arial" w:cs="Arial"/>
-          <w:sz w:val="24"/>
-          <w:szCs w:val="24"/>
-        </w:rPr>
-        <w:t>Namecoin</w:t>
-      </w:r>
-      <w:proofErr w:type="spellEnd"/>
-      <w:r>
-        <w:rPr>
-          <w:rFonts w:ascii="Arial" w:hAnsi="Arial" w:cs="Arial"/>
-          <w:sz w:val="24"/>
-          <w:szCs w:val="24"/>
-        </w:rPr>
-        <w:t xml:space="preserve"> ist eines der ersten DNS auf der </w:t>
-      </w:r>
-      <w:proofErr w:type="spellStart"/>
-      <w:r>
-        <w:rPr>
-          <w:rFonts w:ascii="Arial" w:hAnsi="Arial" w:cs="Arial"/>
-          <w:sz w:val="24"/>
-          <w:szCs w:val="24"/>
-        </w:rPr>
-        <w:t>Blockchain</w:t>
-      </w:r>
-      <w:proofErr w:type="spellEnd"/>
-      <w:r>
-        <w:rPr>
-          <w:rFonts w:ascii="Arial" w:hAnsi="Arial" w:cs="Arial"/>
-          <w:sz w:val="24"/>
-          <w:szCs w:val="24"/>
-        </w:rPr>
-        <w:t xml:space="preserve">. </w:t>
-      </w:r>
-      <w:r>
-        <w:rPr>
-          <w:rFonts w:ascii="Arial" w:hAnsi="Arial" w:cs="Arial"/>
-          <w:sz w:val="24"/>
-          <w:szCs w:val="24"/>
-          <w:lang w:val="en-GB"/>
-        </w:rPr>
-        <w:t xml:space="preserve">Bitcoin fork.  </w:t>
-      </w:r>
-    </w:p>
-    <w:p>
-      <w:pPr>
-        <w:jc w:val="both"/>
-        <w:rPr>
-          <w:rFonts w:ascii="Arial" w:hAnsi="Arial" w:cs="Arial"/>
-          <w:sz w:val="24"/>
-          <w:szCs w:val="24"/>
-          <w:lang w:val="en-GB"/>
-        </w:rPr>
-      </w:pPr>
-      <w:proofErr w:type="spellStart"/>
-      <w:r>
-        <w:rPr>
-          <w:rFonts w:ascii="Arial" w:hAnsi="Arial" w:cs="Arial"/>
-          <w:sz w:val="24"/>
-          <w:szCs w:val="24"/>
-          <w:lang w:val="en-GB"/>
-        </w:rPr>
-        <w:t>Sprache</w:t>
-      </w:r>
-      <w:proofErr w:type="spellEnd"/>
-      <w:r>
-        <w:rPr>
-          <w:rFonts w:ascii="Arial" w:hAnsi="Arial" w:cs="Arial"/>
-          <w:sz w:val="24"/>
-          <w:szCs w:val="24"/>
-          <w:lang w:val="en-GB"/>
-        </w:rPr>
-        <w:t>:</w:t>
-      </w:r>
-      <w:r>
-        <w:rPr>
-          <w:rFonts w:ascii="Arial" w:hAnsi="Arial" w:cs="Arial"/>
-          <w:sz w:val="24"/>
-          <w:szCs w:val="24"/>
-          <w:lang w:val="en-GB"/>
+    </w:p>
+    <w:p>
+      <w:pPr>
+        <w:jc w:val="both"/>
+        <w:rPr>
+          <w:rFonts w:ascii="Arial" w:hAnsi="Arial" w:cs="Arial"/>
+          <w:sz w:val="24"/>
+          <w:szCs w:val="24"/>
+        </w:rPr>
+      </w:pPr>
+      <w:r>
+        <w:rPr>
+          <w:rFonts w:ascii="Arial" w:hAnsi="Arial" w:cs="Arial"/>
+          <w:sz w:val="24"/>
+          <w:szCs w:val="24"/>
+        </w:rPr>
+        <w:t xml:space="preserve">Namecoin ist ein Fork von Bitcoin, </w:t>
+      </w:r>
+      <w:r>
+        <w:rPr>
+          <w:rFonts w:ascii="Arial" w:hAnsi="Arial" w:cs="Arial"/>
+          <w:sz w:val="24"/>
+          <w:szCs w:val="24"/>
+        </w:rPr>
+        <w:t>mit dem Ziel DNS mithilfe einer Blockchain zu implementieren</w:t>
+      </w:r>
+      <w:r>
+        <w:rPr>
+          <w:rFonts w:ascii="Arial" w:hAnsi="Arial" w:cs="Arial"/>
+          <w:sz w:val="24"/>
+          <w:szCs w:val="24"/>
+        </w:rPr>
+        <w:t>.</w:t>
+      </w:r>
+      <w:r>
+        <w:rPr>
+          <w:rFonts w:ascii="Arial" w:hAnsi="Arial" w:cs="Arial"/>
+          <w:sz w:val="24"/>
+          <w:szCs w:val="24"/>
+        </w:rPr>
+        <w:t xml:space="preserve"> Durch die geringen Unterschiede zwischen beiden Projekten (wenige 100 Zeilen Code), könnt beide durch den gleichen Miningprozess gesichert werden. Namecoin Adressen enden mit </w:t>
+      </w:r>
+      <w:r>
+        <w:rPr>
+          <w:rFonts w:ascii="Arial" w:hAnsi="Arial" w:cs="Arial"/>
+          <w:i/>
+          <w:sz w:val="24"/>
+          <w:szCs w:val="24"/>
+        </w:rPr>
+        <w:t>.bit</w:t>
+      </w:r>
+      <w:r>
+        <w:rPr>
+          <w:rFonts w:ascii="Arial" w:hAnsi="Arial" w:cs="Arial"/>
+          <w:sz w:val="24"/>
+          <w:szCs w:val="24"/>
+        </w:rPr>
+        <w:t xml:space="preserve"> </w:t>
+      </w:r>
+      <w:r>
+        <w:rPr>
+          <w:rFonts w:ascii="Arial" w:hAnsi="Arial" w:cs="Arial"/>
+          <w:sz w:val="24"/>
+          <w:szCs w:val="24"/>
+        </w:rPr>
+        <w:t>sind aber aktuell leider nur mithilfe von speziellen DNS-Servern oder nativen Clients nutzbar.</w:t>
+      </w:r>
+      <w:r>
+        <w:rPr>
+          <w:rFonts w:ascii="Arial" w:hAnsi="Arial" w:cs="Arial"/>
+          <w:sz w:val="24"/>
+          <w:szCs w:val="24"/>
+        </w:rPr>
+        <w:t xml:space="preserve"> Die Kryptowährung in Namecoin wird genutzt um mit Adressen zu handeln und um die Miner für den Rechenaufwand zu entschädigen.</w:t>
+      </w:r>
+    </w:p>
+    <w:p>
+      <w:pPr>
+        <w:jc w:val="both"/>
+        <w:rPr>
+          <w:rFonts w:ascii="Arial" w:hAnsi="Arial" w:cs="Arial"/>
+          <w:sz w:val="24"/>
+          <w:szCs w:val="24"/>
+        </w:rPr>
+      </w:pPr>
+      <w:r>
+        <w:rPr>
+          <w:rFonts w:ascii="Arial" w:hAnsi="Arial" w:cs="Arial"/>
+          <w:sz w:val="24"/>
+          <w:szCs w:val="24"/>
+        </w:rPr>
+        <w:t>Sprache:</w:t>
+      </w:r>
+      <w:r>
+        <w:rPr>
+          <w:rFonts w:ascii="Arial" w:hAnsi="Arial" w:cs="Arial"/>
+          <w:sz w:val="24"/>
+          <w:szCs w:val="24"/>
         </w:rPr>
         <w:t xml:space="preserve"> C++ (Bitcoin Fork)</w:t>
       </w:r>
@@ -3362,61 +1966,7 @@
           <w:sz w:val="24"/>
           <w:szCs w:val="24"/>
         </w:rPr>
-        <w:t xml:space="preserve">Eine mögliche Alternative in der Zukunft könnte </w:t>
-      </w:r>
-      <w:proofErr w:type="spellStart"/>
-      <w:r>
-        <w:rPr>
-          <w:rFonts w:ascii="Arial" w:hAnsi="Arial" w:cs="Arial"/>
-          <w:sz w:val="24"/>
-          <w:szCs w:val="24"/>
-        </w:rPr>
-        <w:t>MoneroDNS</w:t>
-      </w:r>
-      <w:proofErr w:type="spellEnd"/>
-      <w:r>
-        <w:rPr>
-          <w:rFonts w:ascii="Arial" w:hAnsi="Arial" w:cs="Arial"/>
-          <w:sz w:val="24"/>
-          <w:szCs w:val="24"/>
-        </w:rPr>
-        <w:t xml:space="preserve"> sein, da dieses Privatheit unterstützt im Gegensatz zu </w:t>
-      </w:r>
-      <w:proofErr w:type="spellStart"/>
-      <w:r>
-        <w:rPr>
-          <w:rFonts w:ascii="Arial" w:hAnsi="Arial" w:cs="Arial"/>
-          <w:sz w:val="24"/>
-          <w:szCs w:val="24"/>
-        </w:rPr>
-        <w:t>NameCoin</w:t>
-      </w:r>
-      <w:proofErr w:type="spellEnd"/>
-      <w:r>
-        <w:rPr>
-          <w:rFonts w:ascii="Arial" w:hAnsi="Arial" w:cs="Arial"/>
-          <w:sz w:val="24"/>
-          <w:szCs w:val="24"/>
-        </w:rPr>
-        <w:t xml:space="preserve">. Jedoch existiert noch keine fertige Implementierung, was bei </w:t>
-      </w:r>
-      <w:proofErr w:type="spellStart"/>
-      <w:r>
-        <w:rPr>
-          <w:rFonts w:ascii="Arial" w:hAnsi="Arial" w:cs="Arial"/>
-          <w:sz w:val="24"/>
-          <w:szCs w:val="24"/>
-        </w:rPr>
-        <w:t>NameCoin</w:t>
-      </w:r>
-      <w:proofErr w:type="spellEnd"/>
-      <w:r>
-        <w:rPr>
-          <w:rFonts w:ascii="Arial" w:hAnsi="Arial" w:cs="Arial"/>
-          <w:sz w:val="24"/>
-          <w:szCs w:val="24"/>
-        </w:rPr>
-        <w:t xml:space="preserve"> der Fall ist.</w:t>
+        <w:t>Eine mögliche Alternative in der Zukunft könnte MoneroDNS sein, da dieses Privatheit unterstützt im Gegensatz zu NameCoin. Jedoch existiert noch keine fertige Implementierung, was bei NameCoin der Fall ist.</w:t>
       </w:r>
     </w:p>
     <w:p>
@@ -3429,7 +1979,6 @@
         </w:rPr>
       </w:pPr>
       <w:hyperlink r:id="rId10" w:history="1">
-        <w:proofErr w:type="spellStart"/>
         <w:r>
           <w:rPr>
             <w:rStyle w:val="Hyperlink"/>
@@ -3439,7 +1988,6 @@
           </w:rPr>
           <w:t>ScoreX</w:t>
         </w:r>
-        <w:proofErr w:type="spellEnd"/>
       </w:hyperlink>
     </w:p>
     <w:p>
@@ -3457,123 +2005,15 @@
           <w:sz w:val="24"/>
           <w:szCs w:val="24"/>
         </w:rPr>
-        <w:t xml:space="preserve">Bei </w:t>
-      </w:r>
-      <w:proofErr w:type="spellStart"/>
-      <w:r>
-        <w:rPr>
-          <w:rFonts w:ascii="Arial" w:hAnsi="Arial" w:cs="Arial"/>
-          <w:sz w:val="24"/>
-          <w:szCs w:val="24"/>
-        </w:rPr>
-        <w:t>ScoreX</w:t>
-      </w:r>
-      <w:proofErr w:type="spellEnd"/>
-      <w:r>
-        <w:rPr>
-          <w:rFonts w:ascii="Arial" w:hAnsi="Arial" w:cs="Arial"/>
-          <w:sz w:val="24"/>
-          <w:szCs w:val="24"/>
-        </w:rPr>
-        <w:t xml:space="preserve"> handelt es sich um eine leichtgewichtige Plattform zum Entwickeln und Testen verschiedener </w:t>
-      </w:r>
-      <w:proofErr w:type="spellStart"/>
-      <w:r>
-        <w:rPr>
-          <w:rFonts w:ascii="Arial" w:hAnsi="Arial" w:cs="Arial"/>
-          <w:sz w:val="24"/>
-          <w:szCs w:val="24"/>
-        </w:rPr>
-        <w:t>Blockchain</w:t>
-      </w:r>
-      <w:proofErr w:type="spellEnd"/>
-      <w:r>
-        <w:rPr>
-          <w:rFonts w:ascii="Arial" w:hAnsi="Arial" w:cs="Arial"/>
-          <w:sz w:val="24"/>
-          <w:szCs w:val="24"/>
-        </w:rPr>
-        <w:t xml:space="preserve">-Technologien. Das Framework ist sehr allgemein gehalten und erlaubt dadurch die Entwicklung verschiedenster Algorithmen und Datenstrukturen. </w:t>
-      </w:r>
-      <w:r>
-        <w:rPr>
-          <w:rFonts w:ascii="Arial" w:hAnsi="Arial" w:cs="Arial"/>
-          <w:sz w:val="24"/>
-          <w:szCs w:val="24"/>
-        </w:rPr>
-        <w:t xml:space="preserve">Durch eine extreme Verallgemeinerung der </w:t>
-      </w:r>
-      <w:proofErr w:type="spellStart"/>
-      <w:r>
-        <w:rPr>
-          <w:rFonts w:ascii="Arial" w:hAnsi="Arial" w:cs="Arial"/>
-          <w:sz w:val="24"/>
-          <w:szCs w:val="24"/>
-        </w:rPr>
-        <w:t>Blockchain</w:t>
-      </w:r>
-      <w:proofErr w:type="spellEnd"/>
-      <w:r>
-        <w:rPr>
-          <w:rFonts w:ascii="Arial" w:hAnsi="Arial" w:cs="Arial"/>
-          <w:sz w:val="24"/>
-          <w:szCs w:val="24"/>
-        </w:rPr>
-        <w:t xml:space="preserve"> und Kryptowährung Technologien bietet </w:t>
-      </w:r>
-      <w:proofErr w:type="spellStart"/>
-      <w:r>
-        <w:rPr>
-          <w:rFonts w:ascii="Arial" w:hAnsi="Arial" w:cs="Arial"/>
-          <w:sz w:val="24"/>
-          <w:szCs w:val="24"/>
-        </w:rPr>
-        <w:t>ScoreX</w:t>
-      </w:r>
-      <w:proofErr w:type="spellEnd"/>
-      <w:r>
-        <w:rPr>
-          <w:rFonts w:ascii="Arial" w:hAnsi="Arial" w:cs="Arial"/>
-          <w:sz w:val="24"/>
-          <w:szCs w:val="24"/>
-        </w:rPr>
-        <w:t xml:space="preserve"> Forschern und Entwicklern die Möglichkeit, kontroverse und/oder neue Algorithmen in diesem Gebiet zu ergründen und testen. Dies ist ein großer Vorteil, da die meisten der bereits existierenden </w:t>
-      </w:r>
-      <w:proofErr w:type="spellStart"/>
-      <w:r>
-        <w:rPr>
-          <w:rFonts w:ascii="Arial" w:hAnsi="Arial" w:cs="Arial"/>
-          <w:sz w:val="24"/>
-          <w:szCs w:val="24"/>
-        </w:rPr>
-        <w:t>Blockchains</w:t>
-      </w:r>
-      <w:proofErr w:type="spellEnd"/>
-      <w:r>
-        <w:rPr>
-          <w:rFonts w:ascii="Arial" w:hAnsi="Arial" w:cs="Arial"/>
-          <w:sz w:val="24"/>
-          <w:szCs w:val="24"/>
-        </w:rPr>
-        <w:t xml:space="preserve"> sehr stark um eine zentrale Technologie zirkulieren, was die Forschung in diesem Gebiet, ohne eine komplett neue </w:t>
-      </w:r>
-      <w:proofErr w:type="spellStart"/>
-      <w:r>
-        <w:rPr>
-          <w:rFonts w:ascii="Arial" w:hAnsi="Arial" w:cs="Arial"/>
-          <w:sz w:val="24"/>
-          <w:szCs w:val="24"/>
-        </w:rPr>
-        <w:t>Blockchain</w:t>
-      </w:r>
-      <w:proofErr w:type="spellEnd"/>
-      <w:r>
-        <w:rPr>
-          <w:rFonts w:ascii="Arial" w:hAnsi="Arial" w:cs="Arial"/>
-          <w:sz w:val="24"/>
-          <w:szCs w:val="24"/>
-        </w:rPr>
-        <w:t xml:space="preserve"> zu entwickeln, extrem schwierig macht.</w:t>
+        <w:t xml:space="preserve">Bei ScoreX handelt es sich um eine leichtgewichtige Plattform zum Entwickeln und Testen verschiedener Blockchain-Technologien. Das Framework ist sehr allgemein gehalten und erlaubt dadurch die Entwicklung verschiedenster Algorithmen und Datenstrukturen. </w:t>
+      </w:r>
+      <w:r>
+        <w:rPr>
+          <w:rFonts w:ascii="Arial" w:hAnsi="Arial" w:cs="Arial"/>
+          <w:sz w:val="24"/>
+          <w:szCs w:val="24"/>
+        </w:rPr>
+        <w:t>Durch eine extreme Verallgemeinerung der Blockchain und Kryptowährung Technologien bietet ScoreX Forschern und Entwicklern die Möglichkeit, kontroverse und/oder neue Algorithmen in diesem Gebiet zu ergründen und testen. Dies ist ein großer Vorteil, da die meisten der bereits existierenden Blockchains sehr stark um eine zentrale Technologie zirkulieren, was die Forschung in diesem Gebiet, ohne eine komplett neue Blockchain zu entwickeln, extrem schwierig macht.</w:t>
       </w:r>
       <w:r>
         <w:rPr>
@@ -3589,42 +2029,25 @@
           <w:sz w:val="24"/>
           <w:szCs w:val="24"/>
         </w:rPr>
-        <w:t xml:space="preserve">vor allem für Neulinge in diesem Thema sehr komplex wird, eine eigene </w:t>
-      </w:r>
-      <w:proofErr w:type="spellStart"/>
-      <w:r>
-        <w:rPr>
-          <w:rFonts w:ascii="Arial" w:hAnsi="Arial" w:cs="Arial"/>
-          <w:sz w:val="24"/>
-          <w:szCs w:val="24"/>
-        </w:rPr>
-        <w:t>Blockchain</w:t>
-      </w:r>
-      <w:proofErr w:type="spellEnd"/>
-      <w:r>
-        <w:rPr>
-          <w:rFonts w:ascii="Arial" w:hAnsi="Arial" w:cs="Arial"/>
-          <w:sz w:val="24"/>
-          <w:szCs w:val="24"/>
-        </w:rPr>
-        <w:t xml:space="preserve"> aufzusetzen.</w:t>
-      </w:r>
-    </w:p>
-    <w:p>
-      <w:pPr>
-        <w:jc w:val="both"/>
-        <w:rPr>
-          <w:rFonts w:ascii="Arial" w:hAnsi="Arial" w:cs="Arial"/>
-          <w:sz w:val="24"/>
-          <w:szCs w:val="24"/>
-        </w:rPr>
-      </w:pPr>
-      <w:r>
-        <w:rPr>
-          <w:rFonts w:ascii="Arial" w:hAnsi="Arial" w:cs="Arial"/>
-          <w:sz w:val="24"/>
-          <w:szCs w:val="24"/>
-        </w:rPr>
+        <w:t>vor allem für Neulinge in diesem Thema sehr komplex wird, eine eigene Blockchain aufzusetzen.</w:t>
+      </w:r>
+    </w:p>
+    <w:p>
+      <w:pPr>
+        <w:jc w:val="both"/>
+        <w:rPr>
+          <w:rFonts w:ascii="Arial" w:hAnsi="Arial" w:cs="Arial"/>
+          <w:sz w:val="24"/>
+          <w:szCs w:val="24"/>
+        </w:rPr>
+      </w:pPr>
+      <w:r>
+        <w:rPr>
+          <w:rFonts w:ascii="Arial" w:hAnsi="Arial" w:cs="Arial"/>
+          <w:sz w:val="24"/>
+          <w:szCs w:val="24"/>
+        </w:rPr>
+        <w:lastRenderedPageBreak/>
         <w:t>Sprache: Scala</w:t>
       </w:r>
     </w:p>
@@ -3712,7 +2135,6 @@
           <w:sz w:val="24"/>
           <w:szCs w:val="24"/>
         </w:rPr>
-        <w:lastRenderedPageBreak/>
         <w:t>Extrem flexibel</w:t>
       </w:r>
     </w:p>
@@ -3777,25 +2199,7 @@
           <w:sz w:val="24"/>
           <w:szCs w:val="24"/>
         </w:rPr>
-        <w:t>Keine/</w:t>
-      </w:r>
-      <w:proofErr w:type="gramStart"/>
-      <w:r>
-        <w:rPr>
-          <w:rFonts w:ascii="Arial" w:hAnsi="Arial" w:cs="Arial"/>
-          <w:sz w:val="24"/>
-          <w:szCs w:val="24"/>
-        </w:rPr>
-        <w:t>Kaum</w:t>
-      </w:r>
-      <w:proofErr w:type="gramEnd"/>
-      <w:r>
-        <w:rPr>
-          <w:rFonts w:ascii="Arial" w:hAnsi="Arial" w:cs="Arial"/>
-          <w:sz w:val="24"/>
-          <w:szCs w:val="24"/>
-        </w:rPr>
-        <w:t xml:space="preserve"> Dokumentation verfügbar</w:t>
+        <w:t>Keine/Kaum Dokumentation verfügbar</w:t>
       </w:r>
     </w:p>
     <w:p>
@@ -3818,25 +2222,7 @@
           <w:sz w:val="24"/>
           <w:szCs w:val="24"/>
         </w:rPr>
-        <w:t xml:space="preserve">Erfordert viel Vorwissen über </w:t>
-      </w:r>
-      <w:proofErr w:type="spellStart"/>
-      <w:r>
-        <w:rPr>
-          <w:rFonts w:ascii="Arial" w:hAnsi="Arial" w:cs="Arial"/>
-          <w:sz w:val="24"/>
-          <w:szCs w:val="24"/>
-        </w:rPr>
-        <w:t>Blockchain</w:t>
-      </w:r>
-      <w:proofErr w:type="spellEnd"/>
-      <w:r>
-        <w:rPr>
-          <w:rFonts w:ascii="Arial" w:hAnsi="Arial" w:cs="Arial"/>
-          <w:sz w:val="24"/>
-          <w:szCs w:val="24"/>
-        </w:rPr>
-        <w:t>-Technologie</w:t>
+        <w:t>Erfordert viel Vorwissen über Blockchain-Technologie</w:t>
       </w:r>
     </w:p>
     <w:p>
@@ -3880,8 +2266,6 @@
           <w:szCs w:val="24"/>
         </w:rPr>
       </w:pPr>
-      <w:bookmarkStart w:id="0" w:name="_GoBack"/>
-      <w:bookmarkEnd w:id="0"/>
     </w:p>
     <w:p>
       <w:pPr>
@@ -4016,25 +2400,7 @@
                 <w:sz w:val="24"/>
                 <w:szCs w:val="24"/>
               </w:rPr>
-              <w:t xml:space="preserve">Smart </w:t>
-            </w:r>
-            <w:proofErr w:type="spellStart"/>
-            <w:r>
-              <w:rPr>
-                <w:rFonts w:ascii="Arial" w:hAnsi="Arial" w:cs="Arial"/>
-                <w:sz w:val="24"/>
-                <w:szCs w:val="24"/>
-              </w:rPr>
-              <w:t>contracts</w:t>
-            </w:r>
-            <w:proofErr w:type="spellEnd"/>
-            <w:r>
-              <w:rPr>
-                <w:rFonts w:ascii="Arial" w:hAnsi="Arial" w:cs="Arial"/>
-                <w:sz w:val="24"/>
-                <w:szCs w:val="24"/>
-              </w:rPr>
-              <w:t xml:space="preserve"> (Programmiersprache)</w:t>
+              <w:t>Smart contracts (Programmiersprache)</w:t>
             </w:r>
           </w:p>
         </w:tc>
@@ -4054,6 +2420,14 @@
                 <w:szCs w:val="24"/>
               </w:rPr>
             </w:pPr>
+            <w:r>
+              <w:rPr>
+                <w:rFonts w:ascii="Arial" w:hAnsi="Arial" w:cs="Arial"/>
+                <w:sz w:val="24"/>
+                <w:szCs w:val="24"/>
+              </w:rPr>
+              <w:t>Dokumentation</w:t>
+            </w:r>
           </w:p>
         </w:tc>
       </w:tr>
@@ -4075,7 +2449,6 @@
                 <w:szCs w:val="24"/>
               </w:rPr>
             </w:pPr>
-            <w:proofErr w:type="spellStart"/>
             <w:r>
               <w:rPr>
                 <w:rFonts w:ascii="Arial" w:hAnsi="Arial" w:cs="Arial"/>
@@ -4084,7 +2457,6 @@
               </w:rPr>
               <w:t>BigChainDB</w:t>
             </w:r>
-            <w:proofErr w:type="spellEnd"/>
           </w:p>
         </w:tc>
         <w:tc>
@@ -4169,6 +2541,14 @@
                 <w:szCs w:val="24"/>
               </w:rPr>
             </w:pPr>
+            <w:r>
+              <w:rPr>
+                <w:rFonts w:ascii="Arial" w:hAnsi="Arial" w:cs="Arial"/>
+                <w:sz w:val="24"/>
+                <w:szCs w:val="24"/>
+              </w:rPr>
+              <w:t>Sehr gut</w:t>
+            </w:r>
           </w:p>
         </w:tc>
       </w:tr>
@@ -4212,7 +2592,6 @@
                 <w:szCs w:val="24"/>
               </w:rPr>
             </w:pPr>
-            <w:proofErr w:type="spellStart"/>
             <w:r>
               <w:rPr>
                 <w:rFonts w:ascii="Arial" w:hAnsi="Arial" w:cs="Arial"/>
@@ -4221,7 +2600,6 @@
               </w:rPr>
               <w:t>Cryptocurrency</w:t>
             </w:r>
-            <w:proofErr w:type="spellEnd"/>
           </w:p>
         </w:tc>
         <w:tc>
@@ -4283,6 +2661,14 @@
                 <w:szCs w:val="24"/>
               </w:rPr>
             </w:pPr>
+            <w:r>
+              <w:rPr>
+                <w:rFonts w:ascii="Arial" w:hAnsi="Arial" w:cs="Arial"/>
+                <w:sz w:val="24"/>
+                <w:szCs w:val="24"/>
+              </w:rPr>
+              <w:t>Sehr gut</w:t>
+            </w:r>
           </w:p>
         </w:tc>
       </w:tr>
@@ -4304,7 +2690,6 @@
                 <w:szCs w:val="24"/>
               </w:rPr>
             </w:pPr>
-            <w:proofErr w:type="spellStart"/>
             <w:r>
               <w:rPr>
                 <w:rFonts w:ascii="Arial" w:hAnsi="Arial" w:cs="Arial"/>
@@ -4313,7 +2698,6 @@
               </w:rPr>
               <w:t>Ethereum</w:t>
             </w:r>
-            <w:proofErr w:type="spellEnd"/>
           </w:p>
         </w:tc>
         <w:tc>
@@ -4329,34 +2713,14 @@
                 <w:szCs w:val="24"/>
               </w:rPr>
             </w:pPr>
-            <w:proofErr w:type="spellStart"/>
             <w:r>
               <w:rPr>
                 <w:rFonts w:ascii="Arial" w:hAnsi="Arial" w:cs="Arial"/>
                 <w:sz w:val="24"/>
                 <w:szCs w:val="24"/>
               </w:rPr>
-              <w:t>Platform</w:t>
+              <w:t>Platform + Cryptocurrency</w:t>
             </w:r>
-            <w:proofErr w:type="spellEnd"/>
-            <w:r>
-              <w:rPr>
-                <w:rFonts w:ascii="Arial" w:hAnsi="Arial" w:cs="Arial"/>
-                <w:sz w:val="24"/>
-                <w:szCs w:val="24"/>
-              </w:rPr>
-              <w:t xml:space="preserve"> + </w:t>
-            </w:r>
-            <w:proofErr w:type="spellStart"/>
-            <w:r>
-              <w:rPr>
-                <w:rFonts w:ascii="Arial" w:hAnsi="Arial" w:cs="Arial"/>
-                <w:sz w:val="24"/>
-                <w:szCs w:val="24"/>
-              </w:rPr>
-              <w:t>Cryptocurrency</w:t>
-            </w:r>
-            <w:proofErr w:type="spellEnd"/>
           </w:p>
         </w:tc>
         <w:tc>
@@ -4401,43 +2765,7 @@
                 <w:sz w:val="24"/>
                 <w:szCs w:val="24"/>
               </w:rPr>
-              <w:t>Ja (</w:t>
-            </w:r>
-            <w:proofErr w:type="spellStart"/>
-            <w:r>
-              <w:rPr>
-                <w:rFonts w:ascii="Arial" w:hAnsi="Arial" w:cs="Arial"/>
-                <w:sz w:val="24"/>
-                <w:szCs w:val="24"/>
-              </w:rPr>
-              <w:t>Solidity</w:t>
-            </w:r>
-            <w:proofErr w:type="spellEnd"/>
-            <w:r>
-              <w:rPr>
-                <w:rFonts w:ascii="Arial" w:hAnsi="Arial" w:cs="Arial"/>
-                <w:sz w:val="24"/>
-                <w:szCs w:val="24"/>
-              </w:rPr>
-              <w:t xml:space="preserve">, </w:t>
-            </w:r>
-            <w:proofErr w:type="spellStart"/>
-            <w:r>
-              <w:rPr>
-                <w:rFonts w:ascii="Arial" w:hAnsi="Arial" w:cs="Arial"/>
-                <w:sz w:val="24"/>
-                <w:szCs w:val="24"/>
-              </w:rPr>
-              <w:t>Vyper</w:t>
-            </w:r>
-            <w:proofErr w:type="spellEnd"/>
-            <w:r>
-              <w:rPr>
-                <w:rFonts w:ascii="Arial" w:hAnsi="Arial" w:cs="Arial"/>
-                <w:sz w:val="24"/>
-                <w:szCs w:val="24"/>
-              </w:rPr>
-              <w:t>)</w:t>
+              <w:t>Ja (Solidity, Vyper)</w:t>
             </w:r>
           </w:p>
         </w:tc>
@@ -4454,6 +2782,14 @@
                 <w:szCs w:val="24"/>
               </w:rPr>
             </w:pPr>
+            <w:r>
+              <w:rPr>
+                <w:rFonts w:ascii="Arial" w:hAnsi="Arial" w:cs="Arial"/>
+                <w:sz w:val="24"/>
+                <w:szCs w:val="24"/>
+              </w:rPr>
+              <w:t>Sehr gut</w:t>
+            </w:r>
           </w:p>
         </w:tc>
       </w:tr>
@@ -4474,34 +2810,14 @@
                 <w:szCs w:val="24"/>
               </w:rPr>
             </w:pPr>
-            <w:proofErr w:type="spellStart"/>
             <w:r>
               <w:rPr>
                 <w:rFonts w:ascii="Arial" w:hAnsi="Arial" w:cs="Arial"/>
                 <w:sz w:val="24"/>
                 <w:szCs w:val="24"/>
               </w:rPr>
-              <w:t>Hyperledger</w:t>
+              <w:t>Hyperledger Sawtooth</w:t>
             </w:r>
-            <w:proofErr w:type="spellEnd"/>
-            <w:r>
-              <w:rPr>
-                <w:rFonts w:ascii="Arial" w:hAnsi="Arial" w:cs="Arial"/>
-                <w:sz w:val="24"/>
-                <w:szCs w:val="24"/>
-              </w:rPr>
-              <w:t xml:space="preserve"> </w:t>
-            </w:r>
-            <w:proofErr w:type="spellStart"/>
-            <w:r>
-              <w:rPr>
-                <w:rFonts w:ascii="Arial" w:hAnsi="Arial" w:cs="Arial"/>
-                <w:sz w:val="24"/>
-                <w:szCs w:val="24"/>
-              </w:rPr>
-              <w:t>Sawtooth</w:t>
-            </w:r>
-            <w:proofErr w:type="spellEnd"/>
           </w:p>
         </w:tc>
         <w:tc>
@@ -4569,7 +2885,23 @@
                 <w:sz w:val="24"/>
                 <w:szCs w:val="24"/>
               </w:rPr>
-              <w:t>Ja (?)</w:t>
+              <w:t>Ja (</w:t>
+            </w:r>
+            <w:r>
+              <w:rPr>
+                <w:rFonts w:ascii="Arial" w:hAnsi="Arial" w:cs="Arial"/>
+                <w:sz w:val="24"/>
+                <w:szCs w:val="24"/>
+              </w:rPr>
+              <w:t>Java, JavaScript, Python SDK</w:t>
+            </w:r>
+            <w:r>
+              <w:rPr>
+                <w:rFonts w:ascii="Arial" w:hAnsi="Arial" w:cs="Arial"/>
+                <w:sz w:val="24"/>
+                <w:szCs w:val="24"/>
+              </w:rPr>
+              <w:t>)</w:t>
             </w:r>
           </w:p>
         </w:tc>
@@ -4586,6 +2918,14 @@
                 <w:szCs w:val="24"/>
               </w:rPr>
             </w:pPr>
+            <w:r>
+              <w:rPr>
+                <w:rFonts w:ascii="Arial" w:hAnsi="Arial" w:cs="Arial"/>
+                <w:sz w:val="24"/>
+                <w:szCs w:val="24"/>
+              </w:rPr>
+              <w:t>Gut</w:t>
+            </w:r>
           </w:p>
         </w:tc>
       </w:tr>
@@ -4607,41 +2947,13 @@
                 <w:szCs w:val="24"/>
               </w:rPr>
             </w:pPr>
-            <w:proofErr w:type="spellStart"/>
             <w:r>
               <w:rPr>
                 <w:rFonts w:ascii="Arial" w:hAnsi="Arial" w:cs="Arial"/>
                 <w:sz w:val="24"/>
                 <w:szCs w:val="24"/>
               </w:rPr>
-              <w:t>Hyperledger</w:t>
-            </w:r>
-            <w:proofErr w:type="spellEnd"/>
-            <w:r>
-              <w:rPr>
-                <w:rFonts w:ascii="Arial" w:hAnsi="Arial" w:cs="Arial"/>
-                <w:sz w:val="24"/>
-                <w:szCs w:val="24"/>
-              </w:rPr>
-              <w:t xml:space="preserve"> </w:t>
-            </w:r>
-            <w:proofErr w:type="spellStart"/>
-            <w:r>
-              <w:rPr>
-                <w:rFonts w:ascii="Arial" w:hAnsi="Arial" w:cs="Arial"/>
-                <w:sz w:val="24"/>
-                <w:szCs w:val="24"/>
-              </w:rPr>
-              <w:t>Fabric</w:t>
-            </w:r>
-            <w:proofErr w:type="spellEnd"/>
-            <w:r>
-              <w:rPr>
-                <w:rFonts w:ascii="Arial" w:hAnsi="Arial" w:cs="Arial"/>
-                <w:sz w:val="24"/>
-                <w:szCs w:val="24"/>
-              </w:rPr>
-              <w:t xml:space="preserve"> </w:t>
+              <w:t xml:space="preserve">Hyperledger Fabric </w:t>
             </w:r>
           </w:p>
         </w:tc>
@@ -4727,6 +3039,14 @@
                 <w:szCs w:val="24"/>
               </w:rPr>
             </w:pPr>
+            <w:r>
+              <w:rPr>
+                <w:rFonts w:ascii="Arial" w:hAnsi="Arial" w:cs="Arial"/>
+                <w:sz w:val="24"/>
+                <w:szCs w:val="24"/>
+              </w:rPr>
+              <w:t>Gut</w:t>
+            </w:r>
           </w:p>
         </w:tc>
       </w:tr>
@@ -4747,7 +3067,6 @@
                 <w:szCs w:val="24"/>
               </w:rPr>
             </w:pPr>
-            <w:proofErr w:type="spellStart"/>
             <w:r>
               <w:rPr>
                 <w:rFonts w:ascii="Arial" w:hAnsi="Arial" w:cs="Arial"/>
@@ -4756,7 +3075,6 @@
               </w:rPr>
               <w:t>Namecoin</w:t>
             </w:r>
-            <w:proofErr w:type="spellEnd"/>
           </w:p>
         </w:tc>
         <w:tc>
@@ -4778,18 +3096,8 @@
                 <w:sz w:val="24"/>
                 <w:szCs w:val="24"/>
               </w:rPr>
-              <w:t xml:space="preserve">DNS + </w:t>
+              <w:t>DNS + Cryptocurrency</w:t>
             </w:r>
-            <w:proofErr w:type="spellStart"/>
-            <w:r>
-              <w:rPr>
-                <w:rFonts w:ascii="Arial" w:hAnsi="Arial" w:cs="Arial"/>
-                <w:sz w:val="24"/>
-                <w:szCs w:val="24"/>
-              </w:rPr>
-              <w:t>Cryptocurrency</w:t>
-            </w:r>
-            <w:proofErr w:type="spellEnd"/>
           </w:p>
         </w:tc>
         <w:tc>
@@ -4851,6 +3159,14 @@
                 <w:szCs w:val="24"/>
               </w:rPr>
             </w:pPr>
+            <w:r>
+              <w:rPr>
+                <w:rFonts w:ascii="Arial" w:hAnsi="Arial" w:cs="Arial"/>
+                <w:sz w:val="24"/>
+                <w:szCs w:val="24"/>
+              </w:rPr>
+              <w:t>Ok</w:t>
+            </w:r>
           </w:p>
         </w:tc>
       </w:tr>
@@ -4872,7 +3188,6 @@
                 <w:szCs w:val="24"/>
               </w:rPr>
             </w:pPr>
-            <w:proofErr w:type="spellStart"/>
             <w:r>
               <w:rPr>
                 <w:rFonts w:ascii="Arial" w:hAnsi="Arial" w:cs="Arial"/>
@@ -4881,7 +3196,6 @@
               </w:rPr>
               <w:t>Scorex</w:t>
             </w:r>
-            <w:proofErr w:type="spellEnd"/>
           </w:p>
         </w:tc>
         <w:tc>
@@ -4966,6 +3280,14 @@
                 <w:szCs w:val="24"/>
               </w:rPr>
             </w:pPr>
+            <w:r>
+              <w:rPr>
+                <w:rFonts w:ascii="Arial" w:hAnsi="Arial" w:cs="Arial"/>
+                <w:sz w:val="24"/>
+                <w:szCs w:val="24"/>
+              </w:rPr>
+              <w:t>Schlecht</w:t>
+            </w:r>
           </w:p>
         </w:tc>
       </w:tr>
@@ -6345,7 +4667,7 @@
 </file>
 
 <file path=customXml/itemProps1.xml><?xml version="1.0" encoding="utf-8"?>
-<ds:datastoreItem xmlns:ds="http://schemas.openxmlformats.org/officeDocument/2006/customXml" ds:itemID="{54C27913-D8EC-4409-AA81-E680AD592181}">
+<ds:datastoreItem xmlns:ds="http://schemas.openxmlformats.org/officeDocument/2006/customXml" ds:itemID="{AC398FD6-5A3F-4C90-AD0E-3D30D5655804}">
   <ds:schemaRefs>
     <ds:schemaRef ds:uri="http://schemas.openxmlformats.org/officeDocument/2006/bibliography"/>
   </ds:schemaRefs>

</xml_diff>